<commit_message>
Dokumentáció - szöveg kész
</commit_message>
<xml_diff>
--- a/Szakdolgozat.docx
+++ b/Szakdolgozat.docx
@@ -2090,15 +2090,23 @@
           <w:sz w:val="24"/>
           <w:szCs w:val="24"/>
         </w:rPr>
-        <w:t xml:space="preserve"> Ennek a produktumát tartja </w:t>
-      </w:r>
-      <w:r>
-        <w:rPr>
-          <w:rFonts w:ascii="Times New Roman" w:hAnsi="Times New Roman" w:cs="Times New Roman"/>
-          <w:sz w:val="24"/>
-          <w:szCs w:val="24"/>
-        </w:rPr>
-        <w:t>most a kezében</w:t>
+        <w:t xml:space="preserve"> Ennek a produktum</w:t>
+      </w:r>
+      <w:r>
+        <w:rPr>
+          <w:rFonts w:ascii="Times New Roman" w:hAnsi="Times New Roman" w:cs="Times New Roman"/>
+          <w:sz w:val="24"/>
+          <w:szCs w:val="24"/>
+        </w:rPr>
+        <w:t xml:space="preserve">a olvasható itt </w:t>
+      </w:r>
+      <w:r>
+        <w:rPr>
+          <w:rFonts w:ascii="Times New Roman" w:hAnsi="Times New Roman" w:cs="Times New Roman"/>
+          <w:sz w:val="24"/>
+          <w:szCs w:val="24"/>
+        </w:rPr>
+        <w:t>most</w:t>
       </w:r>
       <w:r>
         <w:rPr>
@@ -2286,25 +2294,7 @@
           <w:sz w:val="24"/>
           <w:szCs w:val="24"/>
         </w:rPr>
-        <w:t xml:space="preserve">, illetve ezen az irányvonalon kívánok </w:t>
-      </w:r>
-      <w:proofErr w:type="spellStart"/>
-      <w:r>
-        <w:rPr>
-          <w:rFonts w:ascii="Times New Roman" w:hAnsi="Times New Roman" w:cs="Times New Roman"/>
-          <w:sz w:val="24"/>
-          <w:szCs w:val="24"/>
-        </w:rPr>
-        <w:t>továbbhaladni</w:t>
-      </w:r>
-      <w:proofErr w:type="spellEnd"/>
-      <w:r>
-        <w:rPr>
-          <w:rFonts w:ascii="Times New Roman" w:hAnsi="Times New Roman" w:cs="Times New Roman"/>
-          <w:sz w:val="24"/>
-          <w:szCs w:val="24"/>
-        </w:rPr>
-        <w:t xml:space="preserve"> a jövőben</w:t>
+        <w:t>, illetve ezen az irányvonalon kívánok továbbhaladni a jövőben</w:t>
       </w:r>
       <w:r>
         <w:rPr>
@@ -2372,7 +2362,79 @@
           <w:sz w:val="24"/>
           <w:szCs w:val="24"/>
         </w:rPr>
-        <w:t>Vessünk egy pillantást a mobilapplikáció-fejlesztés hasznosságára. A mai felgyorsult világunkban a mobiltelefon egyre inkább, sőt már szerves részünké vált. Ott van velünk a legrövidebb útjaink során, de útitársnak is kiváló. Az ember nem minden környezetben tudja használni a számítógépét, hogy egy szimpla adatra rátaláljon az interneten, ezért volt szükség egy olyan hordozható számítógépre, ami viszonylag kicsi, kompakt, elfér a zsebünkben és a lehetőségek végtelen tárházát tudjuk vele végrehajtani. Ezért is látok nagy potenciált a mobilapplikációkban, mert ezek a legtöbbet használt programok, amik mindig velünk vannak.</w:t>
+        <w:t xml:space="preserve">Vessünk egy pillantást a mobilapplikáció-fejlesztés hasznosságára. A mai felgyorsult világunkban a mobiltelefon egyre inkább, sőt már szerves részünké vált. Ott van velünk a legrövidebb útjaink során, de </w:t>
+      </w:r>
+      <w:r>
+        <w:rPr>
+          <w:rFonts w:ascii="Times New Roman" w:hAnsi="Times New Roman" w:cs="Times New Roman"/>
+          <w:sz w:val="24"/>
+          <w:szCs w:val="24"/>
+        </w:rPr>
+        <w:t xml:space="preserve">hosszútávú </w:t>
+      </w:r>
+      <w:r>
+        <w:rPr>
+          <w:rFonts w:ascii="Times New Roman" w:hAnsi="Times New Roman" w:cs="Times New Roman"/>
+          <w:sz w:val="24"/>
+          <w:szCs w:val="24"/>
+        </w:rPr>
+        <w:t>útitársnak</w:t>
+      </w:r>
+      <w:r>
+        <w:rPr>
+          <w:rFonts w:ascii="Times New Roman" w:hAnsi="Times New Roman" w:cs="Times New Roman"/>
+          <w:sz w:val="24"/>
+          <w:szCs w:val="24"/>
+        </w:rPr>
+        <w:t xml:space="preserve"> is</w:t>
+      </w:r>
+      <w:r>
+        <w:rPr>
+          <w:rFonts w:ascii="Times New Roman" w:hAnsi="Times New Roman" w:cs="Times New Roman"/>
+          <w:sz w:val="24"/>
+          <w:szCs w:val="24"/>
+        </w:rPr>
+        <w:t xml:space="preserve"> kiváló. Az ember nem minden környezetben tudja használni a számítógépét, hogy egy szimpla adatra rátaláljon az interneten, ezért volt szükség</w:t>
+      </w:r>
+      <w:r>
+        <w:rPr>
+          <w:rFonts w:ascii="Times New Roman" w:hAnsi="Times New Roman" w:cs="Times New Roman"/>
+          <w:sz w:val="24"/>
+          <w:szCs w:val="24"/>
+        </w:rPr>
+        <w:t xml:space="preserve"> egy</w:t>
+      </w:r>
+      <w:r>
+        <w:rPr>
+          <w:rFonts w:ascii="Times New Roman" w:hAnsi="Times New Roman" w:cs="Times New Roman"/>
+          <w:sz w:val="24"/>
+          <w:szCs w:val="24"/>
+        </w:rPr>
+        <w:t xml:space="preserve"> </w:t>
+      </w:r>
+      <w:r>
+        <w:rPr>
+          <w:rFonts w:ascii="Times New Roman" w:hAnsi="Times New Roman" w:cs="Times New Roman"/>
+          <w:sz w:val="24"/>
+          <w:szCs w:val="24"/>
+        </w:rPr>
+        <w:t xml:space="preserve">olyan hordozható számítógépre, ami viszonylag kicsi, kompakt, elfér a zsebünkben és a lehetőségek végtelen tárházát tudjuk vele végrehajtani. Ezért is látok nagy potenciált a mobilapplikációkban, </w:t>
+      </w:r>
+      <w:r>
+        <w:rPr>
+          <w:rFonts w:ascii="Times New Roman" w:hAnsi="Times New Roman" w:cs="Times New Roman"/>
+          <w:sz w:val="24"/>
+          <w:szCs w:val="24"/>
+        </w:rPr>
+        <w:t>ugyanis</w:t>
+      </w:r>
+      <w:r>
+        <w:rPr>
+          <w:rFonts w:ascii="Times New Roman" w:hAnsi="Times New Roman" w:cs="Times New Roman"/>
+          <w:sz w:val="24"/>
+          <w:szCs w:val="24"/>
+        </w:rPr>
+        <w:t xml:space="preserve"> ezek a legtöbbet használt programok, amik mindig velünk vannak.</w:t>
       </w:r>
     </w:p>
     <w:p>
@@ -2416,7 +2478,15 @@
           <w:sz w:val="24"/>
           <w:szCs w:val="24"/>
         </w:rPr>
-        <w:t>rogramnyelvet tekintve Java és XML ötvözete, mindez</w:t>
+        <w:t xml:space="preserve">rogramnyelvet tekintve Java és XML ötvözete, mindez </w:t>
+      </w:r>
+      <w:r>
+        <w:rPr>
+          <w:rFonts w:ascii="Times New Roman" w:hAnsi="Times New Roman" w:cs="Times New Roman"/>
+          <w:sz w:val="24"/>
+          <w:szCs w:val="24"/>
+        </w:rPr>
+        <w:t>az Android Studio IDE segítségével</w:t>
       </w:r>
       <w:r>
         <w:rPr>
@@ -2432,15 +2502,7 @@
           <w:sz w:val="24"/>
           <w:szCs w:val="24"/>
         </w:rPr>
-        <w:t xml:space="preserve"> </w:t>
-      </w:r>
-      <w:r>
-        <w:rPr>
-          <w:rFonts w:ascii="Times New Roman" w:hAnsi="Times New Roman" w:cs="Times New Roman"/>
-          <w:sz w:val="24"/>
-          <w:szCs w:val="24"/>
-        </w:rPr>
-        <w:t>az Android Studio IDE segítségével.</w:t>
+        <w:t>.</w:t>
       </w:r>
       <w:r>
         <w:rPr>
@@ -3180,7 +3242,39 @@
           <w:sz w:val="24"/>
           <w:szCs w:val="24"/>
         </w:rPr>
-        <w:t xml:space="preserve">Sok gondolkodás és ötletelés során már októberben </w:t>
+        <w:t>Sok gondolkodás és ötletelés során már</w:t>
+      </w:r>
+      <w:r>
+        <w:rPr>
+          <w:rFonts w:ascii="Times New Roman" w:hAnsi="Times New Roman" w:cs="Times New Roman"/>
+          <w:sz w:val="24"/>
+          <w:szCs w:val="24"/>
+        </w:rPr>
+        <w:t xml:space="preserve"> az idei tanév</w:t>
+      </w:r>
+      <w:r>
+        <w:rPr>
+          <w:rFonts w:ascii="Times New Roman" w:hAnsi="Times New Roman" w:cs="Times New Roman"/>
+          <w:sz w:val="24"/>
+          <w:szCs w:val="24"/>
+        </w:rPr>
+        <w:t xml:space="preserve"> október</w:t>
+      </w:r>
+      <w:r>
+        <w:rPr>
+          <w:rFonts w:ascii="Times New Roman" w:hAnsi="Times New Roman" w:cs="Times New Roman"/>
+          <w:sz w:val="24"/>
+          <w:szCs w:val="24"/>
+        </w:rPr>
+        <w:t>i hónapjában</w:t>
+      </w:r>
+      <w:r>
+        <w:rPr>
+          <w:rFonts w:ascii="Times New Roman" w:hAnsi="Times New Roman" w:cs="Times New Roman"/>
+          <w:sz w:val="24"/>
+          <w:szCs w:val="24"/>
+        </w:rPr>
+        <w:t xml:space="preserve"> </w:t>
       </w:r>
       <w:r>
         <w:rPr>
@@ -3564,23 +3658,39 @@
           <w:sz w:val="24"/>
           <w:szCs w:val="24"/>
         </w:rPr>
-        <w:t xml:space="preserve"> applikációjának belső rendszerét. </w:t>
-      </w:r>
-      <w:r>
-        <w:rPr>
-          <w:rFonts w:ascii="Times New Roman" w:hAnsi="Times New Roman" w:cs="Times New Roman"/>
-          <w:sz w:val="24"/>
-          <w:szCs w:val="24"/>
-        </w:rPr>
-        <w:t>-</w:t>
-      </w:r>
-      <w:r>
-        <w:rPr>
-          <w:rFonts w:ascii="Times New Roman" w:hAnsi="Times New Roman" w:cs="Times New Roman"/>
-          <w:sz w:val="24"/>
-          <w:szCs w:val="24"/>
-        </w:rPr>
-        <w:t>Érdekel egy ilyen cégen belüli szervezések és adatáramlások. Az a cél is szintén vezérelt, hogy ez az applikáció</w:t>
+        <w:t xml:space="preserve"> applikációjának belső rendszerét.</w:t>
+      </w:r>
+      <w:r>
+        <w:rPr>
+          <w:rFonts w:ascii="Times New Roman" w:hAnsi="Times New Roman" w:cs="Times New Roman"/>
+          <w:sz w:val="24"/>
+          <w:szCs w:val="24"/>
+        </w:rPr>
+        <w:t xml:space="preserve"> </w:t>
+      </w:r>
+      <w:r>
+        <w:rPr>
+          <w:rFonts w:ascii="Times New Roman" w:hAnsi="Times New Roman" w:cs="Times New Roman"/>
+          <w:sz w:val="24"/>
+          <w:szCs w:val="24"/>
+        </w:rPr>
+        <w:t xml:space="preserve">Érdekel </w:t>
+      </w:r>
+      <w:r>
+        <w:rPr>
+          <w:rFonts w:ascii="Times New Roman" w:hAnsi="Times New Roman" w:cs="Times New Roman"/>
+          <w:sz w:val="24"/>
+          <w:szCs w:val="24"/>
+        </w:rPr>
+        <w:t>az</w:t>
+      </w:r>
+      <w:r>
+        <w:rPr>
+          <w:rFonts w:ascii="Times New Roman" w:hAnsi="Times New Roman" w:cs="Times New Roman"/>
+          <w:sz w:val="24"/>
+          <w:szCs w:val="24"/>
+        </w:rPr>
+        <w:t xml:space="preserve"> ilyen cégen belüli szervezések és adatáramlások. Az a cél is szintén vezérelt, hogy ez az applikáció</w:t>
       </w:r>
       <w:r>
         <w:rPr>
@@ -3761,7 +3871,23 @@
           <w:sz w:val="24"/>
           <w:szCs w:val="24"/>
         </w:rPr>
-        <w:t>az Activity-kben a</w:t>
+        <w:t xml:space="preserve">az </w:t>
+      </w:r>
+      <w:r>
+        <w:rPr>
+          <w:rFonts w:ascii="Times New Roman" w:hAnsi="Times New Roman" w:cs="Times New Roman"/>
+          <w:sz w:val="24"/>
+          <w:szCs w:val="24"/>
+        </w:rPr>
+        <w:t>a</w:t>
+      </w:r>
+      <w:r>
+        <w:rPr>
+          <w:rFonts w:ascii="Times New Roman" w:hAnsi="Times New Roman" w:cs="Times New Roman"/>
+          <w:sz w:val="24"/>
+          <w:szCs w:val="24"/>
+        </w:rPr>
+        <w:t>ctivity-kben a</w:t>
       </w:r>
       <w:r>
         <w:rPr>
@@ -3785,7 +3911,39 @@
           <w:sz w:val="24"/>
           <w:szCs w:val="24"/>
         </w:rPr>
-        <w:t>, azaz View-ok kinézetét, hogy minél könnyebben átlátható és használatra is letisztult alkalmazást sikerüljön készítenem.</w:t>
+        <w:t>, azaz</w:t>
+      </w:r>
+      <w:r>
+        <w:rPr>
+          <w:rFonts w:ascii="Times New Roman" w:hAnsi="Times New Roman" w:cs="Times New Roman"/>
+          <w:sz w:val="24"/>
+          <w:szCs w:val="24"/>
+        </w:rPr>
+        <w:t xml:space="preserve"> a</w:t>
+      </w:r>
+      <w:r>
+        <w:rPr>
+          <w:rFonts w:ascii="Times New Roman" w:hAnsi="Times New Roman" w:cs="Times New Roman"/>
+          <w:sz w:val="24"/>
+          <w:szCs w:val="24"/>
+        </w:rPr>
+        <w:t xml:space="preserve"> </w:t>
+      </w:r>
+      <w:r>
+        <w:rPr>
+          <w:rFonts w:ascii="Times New Roman" w:hAnsi="Times New Roman" w:cs="Times New Roman"/>
+          <w:sz w:val="24"/>
+          <w:szCs w:val="24"/>
+        </w:rPr>
+        <w:t>vi</w:t>
+      </w:r>
+      <w:r>
+        <w:rPr>
+          <w:rFonts w:ascii="Times New Roman" w:hAnsi="Times New Roman" w:cs="Times New Roman"/>
+          <w:sz w:val="24"/>
+          <w:szCs w:val="24"/>
+        </w:rPr>
+        <w:t>ew-ok kinézetét, hogy minél könnyebben átlátható és használatra is letisztult alkalmazást sikerüljön készítenem.</w:t>
       </w:r>
       <w:r>
         <w:rPr>
@@ -3989,7 +4147,16 @@
           <w:sz w:val="24"/>
           <w:szCs w:val="24"/>
         </w:rPr>
-        <w:t xml:space="preserve"> Ez is közrejátszott a témaválasztásomban, ugyanis célom volt </w:t>
+        <w:t xml:space="preserve"> Ez is közrejátszott a témaválasztásomban, ugyanis célom </w:t>
+      </w:r>
+      <w:r>
+        <w:rPr>
+          <w:rFonts w:ascii="Times New Roman" w:hAnsi="Times New Roman" w:cs="Times New Roman"/>
+          <w:sz w:val="24"/>
+          <w:szCs w:val="24"/>
+        </w:rPr>
+        <w:lastRenderedPageBreak/>
+        <w:t xml:space="preserve">volt </w:t>
       </w:r>
       <w:r>
         <w:rPr>
@@ -4029,11 +4196,6 @@
         <w:spacing w:after="120" w:line="360" w:lineRule="auto"/>
         <w:ind w:firstLine="851"/>
         <w:jc w:val="both"/>
-        <w:rPr>
-          <w:rFonts w:ascii="Times New Roman" w:hAnsi="Times New Roman" w:cs="Times New Roman"/>
-          <w:sz w:val="24"/>
-          <w:szCs w:val="24"/>
-        </w:rPr>
         <w:sectPr>
           <w:headerReference w:type="default" r:id="rId23"/>
           <w:headerReference w:type="first" r:id="rId24"/>
@@ -4051,7 +4213,6 @@
           <w:sz w:val="24"/>
           <w:szCs w:val="24"/>
         </w:rPr>
-        <w:lastRenderedPageBreak/>
         <w:t xml:space="preserve">Az eddigi tanulmányaimban webprogramozásban volt szerencsém találkozni a </w:t>
       </w:r>
       <w:r>
@@ -4084,71 +4245,55 @@
           <w:sz w:val="24"/>
           <w:szCs w:val="24"/>
         </w:rPr>
-        <w:t>, így egy kicsit szkeptikusan álltam ehhez a feladathoz Androido</w:t>
-      </w:r>
-      <w:r>
-        <w:rPr>
-          <w:rFonts w:ascii="Times New Roman" w:hAnsi="Times New Roman" w:cs="Times New Roman"/>
-          <w:sz w:val="24"/>
-          <w:szCs w:val="24"/>
-        </w:rPr>
-        <w:t xml:space="preserve">n. Az </w:t>
-      </w:r>
-      <w:r>
-        <w:rPr>
-          <w:rFonts w:ascii="Times New Roman" w:hAnsi="Times New Roman" w:cs="Times New Roman"/>
-          <w:sz w:val="24"/>
-          <w:szCs w:val="24"/>
-        </w:rPr>
-        <w:t xml:space="preserve">egy </w:t>
-      </w:r>
-      <w:r>
-        <w:rPr>
-          <w:rFonts w:ascii="Times New Roman" w:hAnsi="Times New Roman" w:cs="Times New Roman"/>
-          <w:sz w:val="24"/>
-          <w:szCs w:val="24"/>
-        </w:rPr>
-        <w:t>biztos</w:t>
-      </w:r>
-      <w:r>
-        <w:rPr>
-          <w:rFonts w:ascii="Times New Roman" w:hAnsi="Times New Roman" w:cs="Times New Roman"/>
-          <w:sz w:val="24"/>
-          <w:szCs w:val="24"/>
-        </w:rPr>
-        <w:t xml:space="preserve"> tény</w:t>
-      </w:r>
-      <w:r>
-        <w:rPr>
-          <w:rFonts w:ascii="Times New Roman" w:hAnsi="Times New Roman" w:cs="Times New Roman"/>
-          <w:sz w:val="24"/>
-          <w:szCs w:val="24"/>
-        </w:rPr>
-        <w:t>, hogy az elhivatottságo</w:t>
-      </w:r>
-      <w:r>
-        <w:rPr>
-          <w:rFonts w:ascii="Times New Roman" w:hAnsi="Times New Roman" w:cs="Times New Roman"/>
-          <w:sz w:val="24"/>
-          <w:szCs w:val="24"/>
-        </w:rPr>
-        <w:t xml:space="preserve">m sokat segített a </w:t>
-      </w:r>
-      <w:r>
-        <w:rPr>
-          <w:rFonts w:ascii="Times New Roman" w:hAnsi="Times New Roman" w:cs="Times New Roman"/>
-          <w:sz w:val="24"/>
-          <w:szCs w:val="24"/>
-        </w:rPr>
-        <w:t>szakdolgozatnál, illetve az ehhez kapcsolódó tudás elsajátításához</w:t>
-      </w:r>
-      <w:r>
-        <w:rPr>
-          <w:rFonts w:ascii="Times New Roman" w:hAnsi="Times New Roman" w:cs="Times New Roman"/>
-          <w:sz w:val="24"/>
-          <w:szCs w:val="24"/>
-        </w:rPr>
-        <w:t>.</w:t>
+        <w:t>, így egy kicsit szkeptikusan</w:t>
+      </w:r>
+      <w:r>
+        <w:rPr>
+          <w:rFonts w:ascii="Times New Roman" w:hAnsi="Times New Roman" w:cs="Times New Roman"/>
+          <w:sz w:val="24"/>
+          <w:szCs w:val="24"/>
+        </w:rPr>
+        <w:t xml:space="preserve">, </w:t>
+      </w:r>
+      <w:r>
+        <w:rPr>
+          <w:rFonts w:ascii="Times New Roman" w:hAnsi="Times New Roman" w:cs="Times New Roman"/>
+          <w:sz w:val="24"/>
+          <w:szCs w:val="24"/>
+        </w:rPr>
+        <w:t>valamint ügyet</w:t>
+      </w:r>
+      <w:r>
+        <w:rPr>
+          <w:rFonts w:ascii="Times New Roman" w:hAnsi="Times New Roman" w:cs="Times New Roman"/>
+          <w:sz w:val="24"/>
+          <w:szCs w:val="24"/>
+        </w:rPr>
+        <w:t xml:space="preserve"> álltam ehhez a feladathoz Androido</w:t>
+      </w:r>
+      <w:r>
+        <w:rPr>
+          <w:rFonts w:ascii="Times New Roman" w:hAnsi="Times New Roman" w:cs="Times New Roman"/>
+          <w:sz w:val="24"/>
+          <w:szCs w:val="24"/>
+        </w:rPr>
+        <w:t xml:space="preserve">n. </w:t>
+      </w:r>
+      <w:r>
+        <w:rPr>
+          <w:rFonts w:ascii="Times New Roman" w:hAnsi="Times New Roman" w:cs="Times New Roman"/>
+          <w:sz w:val="24"/>
+          <w:szCs w:val="24"/>
+        </w:rPr>
+        <w:t>Szerencsére az elhivatottságom</w:t>
+      </w:r>
+      <w:r>
+        <w:rPr>
+          <w:rFonts w:ascii="Times New Roman" w:hAnsi="Times New Roman" w:cs="Times New Roman"/>
+          <w:sz w:val="24"/>
+          <w:szCs w:val="24"/>
+        </w:rPr>
+        <w:t xml:space="preserve"> sokat segített a szakdolgozatnál, illetve az ehhez kapcsolódó tudás elsajátításánál.</w:t>
       </w:r>
     </w:p>
     <w:p>
@@ -4439,7 +4584,39 @@
           <w:sz w:val="24"/>
           <w:szCs w:val="24"/>
         </w:rPr>
-        <w:t xml:space="preserve">z applikáció adatbázis típusa SQLite, ami </w:t>
+        <w:t>z applikáció adatbázis</w:t>
+      </w:r>
+      <w:r>
+        <w:rPr>
+          <w:rFonts w:ascii="Times New Roman" w:hAnsi="Times New Roman" w:cs="Times New Roman"/>
+          <w:sz w:val="24"/>
+          <w:szCs w:val="24"/>
+        </w:rPr>
+        <w:t xml:space="preserve">a </w:t>
+      </w:r>
+      <w:r>
+        <w:rPr>
+          <w:rFonts w:ascii="Times New Roman" w:hAnsi="Times New Roman" w:cs="Times New Roman"/>
+          <w:sz w:val="24"/>
+          <w:szCs w:val="24"/>
+        </w:rPr>
+        <w:t>SQLite</w:t>
+      </w:r>
+      <w:r>
+        <w:rPr>
+          <w:rFonts w:ascii="Times New Roman" w:hAnsi="Times New Roman" w:cs="Times New Roman"/>
+          <w:sz w:val="24"/>
+          <w:szCs w:val="24"/>
+        </w:rPr>
+        <w:t xml:space="preserve"> alapú</w:t>
+      </w:r>
+      <w:r>
+        <w:rPr>
+          <w:rFonts w:ascii="Times New Roman" w:hAnsi="Times New Roman" w:cs="Times New Roman"/>
+          <w:sz w:val="24"/>
+          <w:szCs w:val="24"/>
+        </w:rPr>
+        <w:t xml:space="preserve">, ami </w:t>
       </w:r>
       <w:r>
         <w:rPr>
@@ -4643,7 +4820,15 @@
           <w:sz w:val="24"/>
           <w:szCs w:val="24"/>
         </w:rPr>
-        <w:t>Illustrator és az Xd</w:t>
+        <w:t xml:space="preserve">Illustrator és az </w:t>
+      </w:r>
+      <w:r>
+        <w:rPr>
+          <w:rFonts w:ascii="Times New Roman" w:hAnsi="Times New Roman" w:cs="Times New Roman"/>
+          <w:sz w:val="24"/>
+          <w:szCs w:val="24"/>
+        </w:rPr>
+        <w:t>XD</w:t>
       </w:r>
       <w:r>
         <w:rPr>
@@ -5212,7 +5397,23 @@
           <w:sz w:val="24"/>
           <w:szCs w:val="24"/>
         </w:rPr>
-        <w:t xml:space="preserve">táblát </w:t>
+        <w:t>táblá</w:t>
+      </w:r>
+      <w:r>
+        <w:rPr>
+          <w:rFonts w:ascii="Times New Roman" w:hAnsi="Times New Roman" w:cs="Times New Roman"/>
+          <w:sz w:val="24"/>
+          <w:szCs w:val="24"/>
+        </w:rPr>
+        <w:t>nak</w:t>
+      </w:r>
+      <w:r>
+        <w:rPr>
+          <w:rFonts w:ascii="Times New Roman" w:hAnsi="Times New Roman" w:cs="Times New Roman"/>
+          <w:sz w:val="24"/>
+          <w:szCs w:val="24"/>
+        </w:rPr>
+        <w:t xml:space="preserve"> </w:t>
       </w:r>
       <w:r>
         <w:rPr>
@@ -5278,7 +5479,23 @@
           <w:sz w:val="24"/>
           <w:szCs w:val="24"/>
         </w:rPr>
-        <w:t xml:space="preserve"> hogy az adott elemből kizárólag csak egy szerepelhet a táblán. </w:t>
+        <w:t xml:space="preserve"> hogy az adott</w:t>
+      </w:r>
+      <w:r>
+        <w:rPr>
+          <w:rFonts w:ascii="Times New Roman" w:hAnsi="Times New Roman" w:cs="Times New Roman"/>
+          <w:sz w:val="24"/>
+          <w:szCs w:val="24"/>
+        </w:rPr>
+        <w:t xml:space="preserve"> adatú</w:t>
+      </w:r>
+      <w:r>
+        <w:rPr>
+          <w:rFonts w:ascii="Times New Roman" w:hAnsi="Times New Roman" w:cs="Times New Roman"/>
+          <w:sz w:val="24"/>
+          <w:szCs w:val="24"/>
+        </w:rPr>
+        <w:t xml:space="preserve"> elemből kizárólag csak egy szerepelhet a táblán. </w:t>
       </w:r>
       <w:r>
         <w:rPr>
@@ -5287,6 +5504,14 @@
           <w:szCs w:val="24"/>
         </w:rPr>
         <w:t>Ez a két adatmező</w:t>
+      </w:r>
+      <w:r>
+        <w:rPr>
+          <w:rFonts w:ascii="Times New Roman" w:hAnsi="Times New Roman" w:cs="Times New Roman"/>
+          <w:sz w:val="24"/>
+          <w:szCs w:val="24"/>
+        </w:rPr>
+        <w:t xml:space="preserve"> a</w:t>
       </w:r>
       <w:r>
         <w:rPr>
@@ -5322,7 +5547,23 @@
           <w:sz w:val="24"/>
           <w:szCs w:val="24"/>
         </w:rPr>
-        <w:t xml:space="preserve">és </w:t>
+        <w:t>és</w:t>
+      </w:r>
+      <w:r>
+        <w:rPr>
+          <w:rFonts w:ascii="Times New Roman" w:hAnsi="Times New Roman" w:cs="Times New Roman"/>
+          <w:sz w:val="24"/>
+          <w:szCs w:val="24"/>
+        </w:rPr>
+        <w:t xml:space="preserve"> az</w:t>
+      </w:r>
+      <w:r>
+        <w:rPr>
+          <w:rFonts w:ascii="Times New Roman" w:hAnsi="Times New Roman" w:cs="Times New Roman"/>
+          <w:sz w:val="24"/>
+          <w:szCs w:val="24"/>
+        </w:rPr>
+        <w:t xml:space="preserve"> </w:t>
       </w:r>
       <w:r>
         <w:rPr>
@@ -5388,7 +5629,23 @@
           <w:sz w:val="24"/>
           <w:szCs w:val="24"/>
         </w:rPr>
-        <w:t xml:space="preserve">, vagy az E-mail </w:t>
+        <w:t xml:space="preserve">, vagy az </w:t>
+      </w:r>
+      <w:r>
+        <w:rPr>
+          <w:rFonts w:ascii="Times New Roman" w:hAnsi="Times New Roman" w:cs="Times New Roman"/>
+          <w:sz w:val="24"/>
+          <w:szCs w:val="24"/>
+        </w:rPr>
+        <w:t>e</w:t>
+      </w:r>
+      <w:r>
+        <w:rPr>
+          <w:rFonts w:ascii="Times New Roman" w:hAnsi="Times New Roman" w:cs="Times New Roman"/>
+          <w:sz w:val="24"/>
+          <w:szCs w:val="24"/>
+        </w:rPr>
+        <w:t xml:space="preserve">-mail </w:t>
       </w:r>
       <w:r>
         <w:rPr>
@@ -5781,7 +6038,7 @@
           <w:sz w:val="24"/>
           <w:szCs w:val="24"/>
         </w:rPr>
-        <w:t xml:space="preserve">A másik alap tábla a </w:t>
+        <w:t xml:space="preserve">A másik alap a </w:t>
       </w:r>
       <w:r>
         <w:rPr>
@@ -6197,7 +6454,23 @@
           <w:sz w:val="24"/>
           <w:szCs w:val="24"/>
         </w:rPr>
-        <w:t xml:space="preserve"> nincs szükségünk ekkora pontosságra.</w:t>
+        <w:t xml:space="preserve"> nincs szüksé</w:t>
+      </w:r>
+      <w:r>
+        <w:rPr>
+          <w:rFonts w:ascii="Times New Roman" w:hAnsi="Times New Roman" w:cs="Times New Roman"/>
+          <w:sz w:val="24"/>
+          <w:szCs w:val="24"/>
+        </w:rPr>
+        <w:t>g</w:t>
+      </w:r>
+      <w:r>
+        <w:rPr>
+          <w:rFonts w:ascii="Times New Roman" w:hAnsi="Times New Roman" w:cs="Times New Roman"/>
+          <w:sz w:val="24"/>
+          <w:szCs w:val="24"/>
+        </w:rPr>
+        <w:t xml:space="preserve"> ekkora pontosságra.</w:t>
       </w:r>
     </w:p>
     <w:p>
@@ -6445,16 +6718,7 @@
           <w:sz w:val="24"/>
           <w:szCs w:val="24"/>
         </w:rPr>
-        <w:t xml:space="preserve">megmutatja az applikációban, hogy mennyi idő </w:t>
-      </w:r>
-      <w:r>
-        <w:rPr>
-          <w:rFonts w:ascii="Times New Roman" w:hAnsi="Times New Roman" w:cs="Times New Roman"/>
-          <w:sz w:val="24"/>
-          <w:szCs w:val="24"/>
-        </w:rPr>
-        <w:lastRenderedPageBreak/>
-        <w:t>alatt teljesíti az utat a repülőgép.</w:t>
+        <w:t>megmutatja az applikációban, hogy mennyi idő alatt teljesíti az utat a repülőgép.</w:t>
       </w:r>
       <w:r>
         <w:rPr>
@@ -6514,6 +6778,7 @@
           <w:sz w:val="24"/>
           <w:szCs w:val="24"/>
         </w:rPr>
+        <w:lastRenderedPageBreak/>
         <w:t xml:space="preserve">A másik normalizált tábla </w:t>
       </w:r>
       <w:r>
@@ -6660,7 +6925,23 @@
           <w:sz w:val="24"/>
           <w:szCs w:val="24"/>
         </w:rPr>
-        <w:t>Az adatbázisban szereplő utolsó tábla nagyon fontos kérdéseket lát el.</w:t>
+        <w:t xml:space="preserve">Az adatbázisban szereplő utolsó tábla nagyon fontos </w:t>
+      </w:r>
+      <w:r>
+        <w:rPr>
+          <w:rFonts w:ascii="Times New Roman" w:hAnsi="Times New Roman" w:cs="Times New Roman"/>
+          <w:sz w:val="24"/>
+          <w:szCs w:val="24"/>
+        </w:rPr>
+        <w:t>feladatokat</w:t>
+      </w:r>
+      <w:r>
+        <w:rPr>
+          <w:rFonts w:ascii="Times New Roman" w:hAnsi="Times New Roman" w:cs="Times New Roman"/>
+          <w:sz w:val="24"/>
+          <w:szCs w:val="24"/>
+        </w:rPr>
+        <w:t xml:space="preserve"> lát el.</w:t>
       </w:r>
       <w:r>
         <w:rPr>
@@ -7043,7 +7324,55 @@
           <w:sz w:val="24"/>
           <w:szCs w:val="24"/>
         </w:rPr>
-        <w:t>Mindez maximálisan normalizált, így az alkalmazás is bökkenőmentesen tudja az adattranzakciókat kezelni.</w:t>
+        <w:t xml:space="preserve">Mindez </w:t>
+      </w:r>
+      <w:r>
+        <w:rPr>
+          <w:rFonts w:ascii="Times New Roman" w:hAnsi="Times New Roman" w:cs="Times New Roman"/>
+          <w:sz w:val="24"/>
+          <w:szCs w:val="24"/>
+        </w:rPr>
+        <w:t>teljes mértékben</w:t>
+      </w:r>
+      <w:r>
+        <w:rPr>
+          <w:rFonts w:ascii="Times New Roman" w:hAnsi="Times New Roman" w:cs="Times New Roman"/>
+          <w:sz w:val="24"/>
+          <w:szCs w:val="24"/>
+        </w:rPr>
+        <w:t xml:space="preserve"> normalizált, így az alkalmazás is bökkenőmentesen</w:t>
+      </w:r>
+      <w:r>
+        <w:rPr>
+          <w:rFonts w:ascii="Times New Roman" w:hAnsi="Times New Roman" w:cs="Times New Roman"/>
+          <w:sz w:val="24"/>
+          <w:szCs w:val="24"/>
+        </w:rPr>
+        <w:t xml:space="preserve"> és gyorsan</w:t>
+      </w:r>
+      <w:r>
+        <w:rPr>
+          <w:rFonts w:ascii="Times New Roman" w:hAnsi="Times New Roman" w:cs="Times New Roman"/>
+          <w:sz w:val="24"/>
+          <w:szCs w:val="24"/>
+        </w:rPr>
+        <w:t xml:space="preserve"> </w:t>
+      </w:r>
+      <w:r>
+        <w:rPr>
+          <w:rFonts w:ascii="Times New Roman" w:hAnsi="Times New Roman" w:cs="Times New Roman"/>
+          <w:sz w:val="24"/>
+          <w:szCs w:val="24"/>
+        </w:rPr>
+        <w:t>képes</w:t>
+      </w:r>
+      <w:r>
+        <w:rPr>
+          <w:rFonts w:ascii="Times New Roman" w:hAnsi="Times New Roman" w:cs="Times New Roman"/>
+          <w:sz w:val="24"/>
+          <w:szCs w:val="24"/>
+        </w:rPr>
+        <w:t xml:space="preserve"> az adattranzakciókat kezelni.</w:t>
       </w:r>
     </w:p>
     <w:p>
@@ -7512,7 +7841,23 @@
           <w:sz w:val="24"/>
           <w:szCs w:val="24"/>
         </w:rPr>
-        <w:t>több packagebe, azaz csomagba vannak szervezve.</w:t>
+        <w:t>több package</w:t>
+      </w:r>
+      <w:r>
+        <w:rPr>
+          <w:rFonts w:ascii="Times New Roman" w:hAnsi="Times New Roman" w:cs="Times New Roman"/>
+          <w:sz w:val="24"/>
+          <w:szCs w:val="24"/>
+        </w:rPr>
+        <w:t>-</w:t>
+      </w:r>
+      <w:r>
+        <w:rPr>
+          <w:rFonts w:ascii="Times New Roman" w:hAnsi="Times New Roman" w:cs="Times New Roman"/>
+          <w:sz w:val="24"/>
+          <w:szCs w:val="24"/>
+        </w:rPr>
+        <w:t>be, azaz csomagba vannak szervezve.</w:t>
       </w:r>
       <w:r>
         <w:rPr>
@@ -7835,8 +8180,6 @@
       <w:r>
         <w:rPr>
           <w:rFonts w:ascii="Times New Roman" w:hAnsi="Times New Roman" w:cs="Times New Roman"/>
-          <w:i/>
-          <w:iCs/>
           <w:sz w:val="24"/>
           <w:szCs w:val="24"/>
         </w:rPr>
@@ -8245,7 +8588,7 @@
           <w:sz w:val="24"/>
           <w:szCs w:val="24"/>
         </w:rPr>
-        <w:t xml:space="preserve"> A keresztnév, vezetéknévvel kapcsolatban az elsoNagybetu() metódus </w:t>
+        <w:t xml:space="preserve"> A keresztnév, vezetéknévvel kapcsolatban az elsoNagybetu metódus </w:t>
       </w:r>
       <w:r>
         <w:rPr>
@@ -9035,15 +9378,79 @@
           <w:sz w:val="24"/>
           <w:szCs w:val="24"/>
         </w:rPr>
-        <w:t xml:space="preserve"> keresztnév, vezetéknév, illetve születési dátum megadása kell. A program figyel arra, hogy 13 éven aluliak ne tudjanak regisztrációt tenni. </w:t>
-      </w:r>
-      <w:r>
-        <w:rPr>
-          <w:rFonts w:ascii="Times New Roman" w:hAnsi="Times New Roman" w:cs="Times New Roman"/>
-          <w:sz w:val="24"/>
-          <w:szCs w:val="24"/>
-        </w:rPr>
-        <w:t>A nevek átalakulnak úgy, hogy az első betű nagy legyen.</w:t>
+        <w:t xml:space="preserve"> keresztnév, vezetéknév, illetve születési dátum megadása kell. A program figyel arra, hogy 13 éven aluliak ne </w:t>
+      </w:r>
+      <w:r>
+        <w:rPr>
+          <w:rFonts w:ascii="Times New Roman" w:hAnsi="Times New Roman" w:cs="Times New Roman"/>
+          <w:sz w:val="24"/>
+          <w:szCs w:val="24"/>
+        </w:rPr>
+        <w:t>legyenek képesek a</w:t>
+      </w:r>
+      <w:r>
+        <w:rPr>
+          <w:rFonts w:ascii="Times New Roman" w:hAnsi="Times New Roman" w:cs="Times New Roman"/>
+          <w:sz w:val="24"/>
+          <w:szCs w:val="24"/>
+        </w:rPr>
+        <w:t xml:space="preserve"> regisztrációt</w:t>
+      </w:r>
+      <w:r>
+        <w:rPr>
+          <w:rFonts w:ascii="Times New Roman" w:hAnsi="Times New Roman" w:cs="Times New Roman"/>
+          <w:sz w:val="24"/>
+          <w:szCs w:val="24"/>
+        </w:rPr>
+        <w:t xml:space="preserve"> elvégezni</w:t>
+      </w:r>
+      <w:r>
+        <w:rPr>
+          <w:rFonts w:ascii="Times New Roman" w:hAnsi="Times New Roman" w:cs="Times New Roman"/>
+          <w:sz w:val="24"/>
+          <w:szCs w:val="24"/>
+        </w:rPr>
+        <w:t xml:space="preserve">. </w:t>
+      </w:r>
+      <w:r>
+        <w:rPr>
+          <w:rFonts w:ascii="Times New Roman" w:hAnsi="Times New Roman" w:cs="Times New Roman"/>
+          <w:sz w:val="24"/>
+          <w:szCs w:val="24"/>
+        </w:rPr>
+        <w:t>A</w:t>
+      </w:r>
+      <w:r>
+        <w:rPr>
+          <w:rFonts w:ascii="Times New Roman" w:hAnsi="Times New Roman" w:cs="Times New Roman"/>
+          <w:sz w:val="24"/>
+          <w:szCs w:val="24"/>
+        </w:rPr>
+        <w:t xml:space="preserve"> továbblépésnél a</w:t>
+      </w:r>
+      <w:r>
+        <w:rPr>
+          <w:rFonts w:ascii="Times New Roman" w:hAnsi="Times New Roman" w:cs="Times New Roman"/>
+          <w:sz w:val="24"/>
+          <w:szCs w:val="24"/>
+        </w:rPr>
+        <w:t xml:space="preserve"> nevek átalakulnak úgy, hogy az első betű </w:t>
+      </w:r>
+      <w:r>
+        <w:rPr>
+          <w:rFonts w:ascii="Times New Roman" w:hAnsi="Times New Roman" w:cs="Times New Roman"/>
+          <w:sz w:val="24"/>
+          <w:szCs w:val="24"/>
+        </w:rPr>
+        <w:t xml:space="preserve">minden esetben </w:t>
+      </w:r>
+      <w:r>
+        <w:rPr>
+          <w:rFonts w:ascii="Times New Roman" w:hAnsi="Times New Roman" w:cs="Times New Roman"/>
+          <w:sz w:val="24"/>
+          <w:szCs w:val="24"/>
+        </w:rPr>
+        <w:t>nagy legyen.</w:t>
       </w:r>
     </w:p>
     <w:p>
@@ -9080,6 +9487,14 @@
           <w:szCs w:val="24"/>
         </w:rPr>
         <w:t xml:space="preserve"> A metódusok ellenőrzik, hogy egyeznek-e, valamint a hosszúság és a benne lévő karakterek is fontos</w:t>
+      </w:r>
+      <w:r>
+        <w:rPr>
+          <w:rFonts w:ascii="Times New Roman" w:hAnsi="Times New Roman" w:cs="Times New Roman"/>
+          <w:sz w:val="24"/>
+          <w:szCs w:val="24"/>
+        </w:rPr>
+        <w:t xml:space="preserve"> körülmények a</w:t>
       </w:r>
       <w:r>
         <w:rPr>
@@ -9251,7 +9666,87 @@
           <w:sz w:val="24"/>
           <w:szCs w:val="24"/>
         </w:rPr>
-        <w:t>Itt található rengeteg olyan felület, amelynek célja, hogy a felhasználó elérje a célját az applikáció használatával. Tulajdonképpen ez a csoport adja a mobilalkalmazás lényegi részét.</w:t>
+        <w:t>Itt található rengeteg olyan felület, amely</w:t>
+      </w:r>
+      <w:r>
+        <w:rPr>
+          <w:rFonts w:ascii="Times New Roman" w:hAnsi="Times New Roman" w:cs="Times New Roman"/>
+          <w:sz w:val="24"/>
+          <w:szCs w:val="24"/>
+        </w:rPr>
+        <w:t>ek</w:t>
+      </w:r>
+      <w:r>
+        <w:rPr>
+          <w:rFonts w:ascii="Times New Roman" w:hAnsi="Times New Roman" w:cs="Times New Roman"/>
+          <w:sz w:val="24"/>
+          <w:szCs w:val="24"/>
+        </w:rPr>
+        <w:t>nek</w:t>
+      </w:r>
+      <w:r>
+        <w:rPr>
+          <w:rFonts w:ascii="Times New Roman" w:hAnsi="Times New Roman" w:cs="Times New Roman"/>
+          <w:sz w:val="24"/>
+          <w:szCs w:val="24"/>
+        </w:rPr>
+        <w:t xml:space="preserve"> a</w:t>
+      </w:r>
+      <w:r>
+        <w:rPr>
+          <w:rFonts w:ascii="Times New Roman" w:hAnsi="Times New Roman" w:cs="Times New Roman"/>
+          <w:sz w:val="24"/>
+          <w:szCs w:val="24"/>
+        </w:rPr>
+        <w:t xml:space="preserve"> </w:t>
+      </w:r>
+      <w:r>
+        <w:rPr>
+          <w:rFonts w:ascii="Times New Roman" w:hAnsi="Times New Roman" w:cs="Times New Roman"/>
+          <w:sz w:val="24"/>
+          <w:szCs w:val="24"/>
+        </w:rPr>
+        <w:t>lényege</w:t>
+      </w:r>
+      <w:r>
+        <w:rPr>
+          <w:rFonts w:ascii="Times New Roman" w:hAnsi="Times New Roman" w:cs="Times New Roman"/>
+          <w:sz w:val="24"/>
+          <w:szCs w:val="24"/>
+        </w:rPr>
+        <w:t>, hogy a felhasználó elérje a célj</w:t>
+      </w:r>
+      <w:r>
+        <w:rPr>
+          <w:rFonts w:ascii="Times New Roman" w:hAnsi="Times New Roman" w:cs="Times New Roman"/>
+          <w:sz w:val="24"/>
+          <w:szCs w:val="24"/>
+        </w:rPr>
+        <w:t>ai</w:t>
+      </w:r>
+      <w:r>
+        <w:rPr>
+          <w:rFonts w:ascii="Times New Roman" w:hAnsi="Times New Roman" w:cs="Times New Roman"/>
+          <w:sz w:val="24"/>
+          <w:szCs w:val="24"/>
+        </w:rPr>
+        <w:t xml:space="preserve">t az applikáció használatával. Tulajdonképpen ez a csoport adja a mobilalkalmazás </w:t>
+      </w:r>
+      <w:r>
+        <w:rPr>
+          <w:rFonts w:ascii="Times New Roman" w:hAnsi="Times New Roman" w:cs="Times New Roman"/>
+          <w:sz w:val="24"/>
+          <w:szCs w:val="24"/>
+        </w:rPr>
+        <w:t>nélkülözhetetlen</w:t>
+      </w:r>
+      <w:r>
+        <w:rPr>
+          <w:rFonts w:ascii="Times New Roman" w:hAnsi="Times New Roman" w:cs="Times New Roman"/>
+          <w:sz w:val="24"/>
+          <w:szCs w:val="24"/>
+        </w:rPr>
+        <w:t xml:space="preserve"> részét.</w:t>
       </w:r>
     </w:p>
     <w:p>
@@ -9271,6 +9766,7 @@
           <w:sz w:val="24"/>
           <w:szCs w:val="24"/>
         </w:rPr>
+        <w:lastRenderedPageBreak/>
         <w:t>Ebben a packageben</w:t>
       </w:r>
       <w:r>
@@ -9335,16 +9831,7 @@
           <w:sz w:val="24"/>
           <w:szCs w:val="24"/>
         </w:rPr>
-        <w:t xml:space="preserve"> alsó navigációs </w:t>
-      </w:r>
-      <w:r>
-        <w:rPr>
-          <w:rFonts w:ascii="Times New Roman" w:hAnsi="Times New Roman" w:cs="Times New Roman"/>
-          <w:sz w:val="24"/>
-          <w:szCs w:val="24"/>
-        </w:rPr>
-        <w:lastRenderedPageBreak/>
-        <w:t>területtel (bottom navigation) rendelkező felület.</w:t>
+        <w:t xml:space="preserve"> alsó navigációs területtel (bottom navigation) rendelkező felület.</w:t>
       </w:r>
       <w:r>
         <w:rPr>
@@ -9732,51 +10219,15 @@
           <w:sz w:val="24"/>
           <w:szCs w:val="24"/>
         </w:rPr>
-        <w:t xml:space="preserve">nek részletesebb információk a járatról, valamint a foglalás is elérhetővé válik. Innen </w:t>
-      </w:r>
-      <w:proofErr w:type="spellStart"/>
-      <w:r>
-        <w:rPr>
-          <w:rFonts w:ascii="Times New Roman" w:hAnsi="Times New Roman" w:cs="Times New Roman"/>
-          <w:sz w:val="24"/>
-          <w:szCs w:val="24"/>
-        </w:rPr>
-        <w:t>továbblépve</w:t>
-      </w:r>
-      <w:proofErr w:type="spellEnd"/>
-      <w:r>
-        <w:rPr>
-          <w:rFonts w:ascii="Times New Roman" w:hAnsi="Times New Roman" w:cs="Times New Roman"/>
-          <w:sz w:val="24"/>
-          <w:szCs w:val="24"/>
-        </w:rPr>
-        <w:t xml:space="preserve"> </w:t>
-      </w:r>
-      <w:r>
-        <w:rPr>
-          <w:rFonts w:ascii="Times New Roman" w:hAnsi="Times New Roman" w:cs="Times New Roman"/>
-          <w:sz w:val="24"/>
-          <w:szCs w:val="24"/>
-        </w:rPr>
-        <w:t xml:space="preserve">a </w:t>
-      </w:r>
-      <w:proofErr w:type="spellStart"/>
-      <w:r>
-        <w:rPr>
-          <w:rFonts w:ascii="Times New Roman" w:hAnsi="Times New Roman" w:cs="Times New Roman"/>
-          <w:sz w:val="24"/>
-          <w:szCs w:val="24"/>
-        </w:rPr>
-        <w:t>FoglalasActivity</w:t>
-      </w:r>
-      <w:proofErr w:type="spellEnd"/>
-      <w:r>
-        <w:rPr>
-          <w:rFonts w:ascii="Times New Roman" w:hAnsi="Times New Roman" w:cs="Times New Roman"/>
-          <w:sz w:val="24"/>
-          <w:szCs w:val="24"/>
-        </w:rPr>
-        <w:t xml:space="preserve"> található</w:t>
+        <w:t xml:space="preserve">nek részletesebb információk a járatról, valamint a foglalás is elérhetővé válik. Innen továbblépve </w:t>
+      </w:r>
+      <w:r>
+        <w:rPr>
+          <w:rFonts w:ascii="Times New Roman" w:hAnsi="Times New Roman" w:cs="Times New Roman"/>
+          <w:sz w:val="24"/>
+          <w:szCs w:val="24"/>
+        </w:rPr>
+        <w:t>a FoglalasActivity található</w:t>
       </w:r>
       <w:r>
         <w:rPr>
@@ -9956,7 +10407,16 @@
           <w:sz w:val="24"/>
           <w:szCs w:val="24"/>
         </w:rPr>
-        <w:t xml:space="preserve"> Amikor ez megnyitásra kerül a képernyő felvilágosodik és így a későbbi leolvasást is megkönnyíti ez a folyamat. A foglalás lemondására is képesek vagyunk: az erre hivatkozó gomb megnyomásával az applikáció áthelyez a MegerositesActivity</w:t>
+        <w:t xml:space="preserve"> Amikor ez megnyitásra kerül a képernyő felvilágosodik és így a későbbi leolvasást is megkönnyíti ez a folyamat. A foglalás lemondására is képesek vagyunk: az erre </w:t>
+      </w:r>
+      <w:r>
+        <w:rPr>
+          <w:rFonts w:ascii="Times New Roman" w:hAnsi="Times New Roman" w:cs="Times New Roman"/>
+          <w:sz w:val="24"/>
+          <w:szCs w:val="24"/>
+        </w:rPr>
+        <w:lastRenderedPageBreak/>
+        <w:t>hivatkozó gomb megnyomásával az applikáció áthelyez a MegerositesActivity</w:t>
       </w:r>
       <w:r>
         <w:rPr>
@@ -9980,16 +10440,7 @@
           <w:sz w:val="24"/>
           <w:szCs w:val="24"/>
         </w:rPr>
-        <w:t xml:space="preserve">jelszóval megerősítsük a jegylemondási szándékunkat. Ez </w:t>
-      </w:r>
-      <w:r>
-        <w:rPr>
-          <w:rFonts w:ascii="Times New Roman" w:hAnsi="Times New Roman" w:cs="Times New Roman"/>
-          <w:sz w:val="24"/>
-          <w:szCs w:val="24"/>
-        </w:rPr>
-        <w:lastRenderedPageBreak/>
-        <w:t>megvéd attól, hogy jogosulatlan felhasználó foglalást töröljön</w:t>
+        <w:t>jelszóval megerősítsük a jegylemondási szándékunkat. Ez megvéd attól, hogy jogosulatlan felhasználó foglalást töröljön</w:t>
       </w:r>
       <w:r>
         <w:rPr>
@@ -10149,7 +10600,23 @@
           <w:sz w:val="24"/>
           <w:szCs w:val="24"/>
         </w:rPr>
-        <w:t>felhasználó igazából admin jogokkal rendelkezik</w:t>
+        <w:t xml:space="preserve">felhasználó </w:t>
+      </w:r>
+      <w:r>
+        <w:rPr>
+          <w:rFonts w:ascii="Times New Roman" w:hAnsi="Times New Roman" w:cs="Times New Roman"/>
+          <w:sz w:val="24"/>
+          <w:szCs w:val="24"/>
+        </w:rPr>
+        <w:t>valójában</w:t>
+      </w:r>
+      <w:r>
+        <w:rPr>
+          <w:rFonts w:ascii="Times New Roman" w:hAnsi="Times New Roman" w:cs="Times New Roman"/>
+          <w:sz w:val="24"/>
+          <w:szCs w:val="24"/>
+        </w:rPr>
+        <w:t xml:space="preserve"> admin jogokkal rendelkezik</w:t>
       </w:r>
       <w:r>
         <w:rPr>
@@ -10445,27 +10912,8 @@
           <w:sz w:val="24"/>
           <w:szCs w:val="24"/>
         </w:rPr>
-        <w:t xml:space="preserve">járatot szervez. Ennek kiválasztásával </w:t>
-      </w:r>
-      <w:proofErr w:type="spellStart"/>
-      <w:r>
-        <w:rPr>
-          <w:rFonts w:ascii="Times New Roman" w:hAnsi="Times New Roman" w:cs="Times New Roman"/>
-          <w:sz w:val="24"/>
-          <w:szCs w:val="24"/>
-        </w:rPr>
-        <w:t>továbblépünk</w:t>
-      </w:r>
-      <w:proofErr w:type="spellEnd"/>
-      <w:r>
-        <w:rPr>
-          <w:rFonts w:ascii="Times New Roman" w:hAnsi="Times New Roman" w:cs="Times New Roman"/>
-          <w:sz w:val="24"/>
-          <w:szCs w:val="24"/>
-        </w:rPr>
-        <w:t xml:space="preserve"> a </w:t>
-      </w:r>
-      <w:proofErr w:type="spellStart"/>
+        <w:t xml:space="preserve">járatot szervez. Ennek kiválasztásával továbblépünk a </w:t>
+      </w:r>
       <w:r>
         <w:rPr>
           <w:rFonts w:ascii="Times New Roman" w:hAnsi="Times New Roman" w:cs="Times New Roman"/>
@@ -10474,7 +10922,6 @@
         </w:rPr>
         <w:t>JaratInsertActivity</w:t>
       </w:r>
-      <w:proofErr w:type="spellEnd"/>
       <w:r>
         <w:rPr>
           <w:rFonts w:ascii="Times New Roman" w:hAnsi="Times New Roman" w:cs="Times New Roman"/>
@@ -10857,7 +11304,23 @@
           <w:sz w:val="24"/>
           <w:szCs w:val="24"/>
         </w:rPr>
-        <w:t>nak is itt módosul a jelszava.</w:t>
+        <w:t>nak is itt módosul a jelszava</w:t>
+      </w:r>
+      <w:r>
+        <w:rPr>
+          <w:rFonts w:ascii="Times New Roman" w:hAnsi="Times New Roman" w:cs="Times New Roman"/>
+          <w:sz w:val="24"/>
+          <w:szCs w:val="24"/>
+        </w:rPr>
+        <w:t>, az alap felhasználó mellett</w:t>
+      </w:r>
+      <w:r>
+        <w:rPr>
+          <w:rFonts w:ascii="Times New Roman" w:hAnsi="Times New Roman" w:cs="Times New Roman"/>
+          <w:sz w:val="24"/>
+          <w:szCs w:val="24"/>
+        </w:rPr>
+        <w:t>.</w:t>
       </w:r>
     </w:p>
     <w:p>
@@ -10969,7 +11432,15 @@
           <w:sz w:val="24"/>
           <w:szCs w:val="24"/>
         </w:rPr>
-        <w:t>nek a kezdeti specifikáció</w:t>
+        <w:t xml:space="preserve"> követelménynek</w:t>
+      </w:r>
+      <w:r>
+        <w:rPr>
+          <w:rFonts w:ascii="Times New Roman" w:hAnsi="Times New Roman" w:cs="Times New Roman"/>
+          <w:sz w:val="24"/>
+          <w:szCs w:val="24"/>
+        </w:rPr>
+        <w:t xml:space="preserve"> a kezdeti specifikáció</w:t>
       </w:r>
       <w:r>
         <w:rPr>
@@ -10985,23 +11456,7 @@
           <w:sz w:val="24"/>
           <w:szCs w:val="24"/>
         </w:rPr>
-        <w:t>. Azonban egy hiba szerepelt az applikációban, amit a fejezet végére hagytam.</w:t>
-      </w:r>
-      <w:r>
-        <w:rPr>
-          <w:rFonts w:ascii="Times New Roman" w:hAnsi="Times New Roman" w:cs="Times New Roman"/>
-          <w:sz w:val="24"/>
-          <w:szCs w:val="24"/>
-        </w:rPr>
-        <w:t xml:space="preserve"> </w:t>
-      </w:r>
-      <w:r>
-        <w:rPr>
-          <w:rFonts w:ascii="Times New Roman" w:hAnsi="Times New Roman" w:cs="Times New Roman"/>
-          <w:sz w:val="24"/>
-          <w:szCs w:val="24"/>
-        </w:rPr>
-        <w:t>Ezen kívül</w:t>
+        <w:t>. Ezen kívül</w:t>
       </w:r>
       <w:r>
         <w:rPr>
@@ -11175,23 +11630,13 @@
         </w:rPr>
         <w:t xml:space="preserve">vörössé változtatja a hibás mezőt és kiírja mit vett hibának. </w:t>
       </w:r>
-      <w:proofErr w:type="spellStart"/>
-      <w:r>
-        <w:rPr>
-          <w:rFonts w:ascii="Times New Roman" w:hAnsi="Times New Roman" w:cs="Times New Roman"/>
-          <w:sz w:val="24"/>
-          <w:szCs w:val="24"/>
-        </w:rPr>
-        <w:t>Továbblépve</w:t>
-      </w:r>
-      <w:proofErr w:type="spellEnd"/>
-      <w:r>
-        <w:rPr>
-          <w:rFonts w:ascii="Times New Roman" w:hAnsi="Times New Roman" w:cs="Times New Roman"/>
-          <w:sz w:val="24"/>
-          <w:szCs w:val="24"/>
-        </w:rPr>
-        <w:t xml:space="preserve"> a következő mezőkre a keresztnevet, vezetéknevet, illetve a születési dátumot kell megadni</w:t>
+      <w:r>
+        <w:rPr>
+          <w:rFonts w:ascii="Times New Roman" w:hAnsi="Times New Roman" w:cs="Times New Roman"/>
+          <w:sz w:val="24"/>
+          <w:szCs w:val="24"/>
+        </w:rPr>
+        <w:t>Továbblépve a következő mezőkre a keresztnevet, vezetéknevet, illetve a születési dátumot kell megadni</w:t>
       </w:r>
       <w:r>
         <w:rPr>
@@ -11339,7 +11784,26 @@
           <w:sz w:val="24"/>
           <w:szCs w:val="24"/>
         </w:rPr>
-        <w:t xml:space="preserve">belépésnél is meg van oldva, hogy bármilyen hiba lépjen fel. </w:t>
+        <w:t xml:space="preserve">belépésnél is meg van oldva, hogy </w:t>
+      </w:r>
+      <w:r>
+        <w:rPr>
+          <w:rFonts w:ascii="Times New Roman" w:hAnsi="Times New Roman" w:cs="Times New Roman"/>
+          <w:sz w:val="24"/>
+          <w:szCs w:val="24"/>
+        </w:rPr>
+        <w:t>semmilyen hiba ne léphessen fe</w:t>
+      </w:r>
+      <w:r>
+        <w:t>l</w:t>
+      </w:r>
+      <w:r>
+        <w:rPr>
+          <w:rFonts w:ascii="Times New Roman" w:hAnsi="Times New Roman" w:cs="Times New Roman"/>
+          <w:sz w:val="24"/>
+          <w:szCs w:val="24"/>
+        </w:rPr>
+        <w:t xml:space="preserve">. </w:t>
       </w:r>
       <w:r>
         <w:rPr>
@@ -11977,31 +12441,39 @@
           <w:sz w:val="24"/>
           <w:szCs w:val="24"/>
         </w:rPr>
-        <w:t>A</w:t>
-      </w:r>
-      <w:r>
-        <w:rPr>
-          <w:rFonts w:ascii="Times New Roman" w:hAnsi="Times New Roman" w:cs="Times New Roman"/>
-          <w:sz w:val="24"/>
-          <w:szCs w:val="24"/>
-        </w:rPr>
-        <w:t xml:space="preserve"> hiba annyiból áll, hogy az</w:t>
-      </w:r>
-      <w:r>
-        <w:rPr>
-          <w:rFonts w:ascii="Times New Roman" w:hAnsi="Times New Roman" w:cs="Times New Roman"/>
-          <w:sz w:val="24"/>
-          <w:szCs w:val="24"/>
-        </w:rPr>
-        <w:t xml:space="preserve"> elemek kiválóan megjelennek, azonban</w:t>
-      </w:r>
-      <w:r>
-        <w:rPr>
-          <w:rFonts w:ascii="Times New Roman" w:hAnsi="Times New Roman" w:cs="Times New Roman"/>
-          <w:sz w:val="24"/>
-          <w:szCs w:val="24"/>
-        </w:rPr>
-        <w:t xml:space="preserve"> megjelent az applikáció egyetlen hibája.</w:t>
+        <w:t xml:space="preserve">Az </w:t>
+      </w:r>
+      <w:r>
+        <w:rPr>
+          <w:rFonts w:ascii="Times New Roman" w:hAnsi="Times New Roman" w:cs="Times New Roman"/>
+          <w:sz w:val="24"/>
+          <w:szCs w:val="24"/>
+        </w:rPr>
+        <w:t>elemek kiválóan megjelennek, azonban</w:t>
+      </w:r>
+      <w:r>
+        <w:rPr>
+          <w:rFonts w:ascii="Times New Roman" w:hAnsi="Times New Roman" w:cs="Times New Roman"/>
+          <w:sz w:val="24"/>
+          <w:szCs w:val="24"/>
+        </w:rPr>
+        <w:t xml:space="preserve"> megjelent az applikáció egyetlen hibája</w:t>
+      </w:r>
+      <w:r>
+        <w:rPr>
+          <w:rFonts w:ascii="Times New Roman" w:hAnsi="Times New Roman" w:cs="Times New Roman"/>
+          <w:sz w:val="24"/>
+          <w:szCs w:val="24"/>
+        </w:rPr>
+        <w:t xml:space="preserve"> ezen a készüléken</w:t>
+      </w:r>
+      <w:r>
+        <w:rPr>
+          <w:rFonts w:ascii="Times New Roman" w:hAnsi="Times New Roman" w:cs="Times New Roman"/>
+          <w:sz w:val="24"/>
+          <w:szCs w:val="24"/>
+        </w:rPr>
+        <w:t>.</w:t>
       </w:r>
       <w:r>
         <w:rPr>
@@ -12201,15 +12673,47 @@
           <w:sz w:val="24"/>
           <w:szCs w:val="24"/>
         </w:rPr>
-        <w:t>lehetőségek számát, bár a program még így se 100%-os, de ez a része a</w:t>
-      </w:r>
-      <w:r>
-        <w:rPr>
-          <w:rFonts w:ascii="Times New Roman" w:hAnsi="Times New Roman" w:cs="Times New Roman"/>
-          <w:sz w:val="24"/>
-          <w:szCs w:val="24"/>
-        </w:rPr>
-        <w:t>z applikációnak már a karbantartási szakaszra vonatkozik.</w:t>
+        <w:t xml:space="preserve">lehetőségek számát, bár a program még így se 100%-os, de ez a </w:t>
+      </w:r>
+      <w:r>
+        <w:rPr>
+          <w:rFonts w:ascii="Times New Roman" w:hAnsi="Times New Roman" w:cs="Times New Roman"/>
+          <w:sz w:val="24"/>
+          <w:szCs w:val="24"/>
+        </w:rPr>
+        <w:t>feladatrész</w:t>
+      </w:r>
+      <w:r>
+        <w:rPr>
+          <w:rFonts w:ascii="Times New Roman" w:hAnsi="Times New Roman" w:cs="Times New Roman"/>
+          <w:sz w:val="24"/>
+          <w:szCs w:val="24"/>
+        </w:rPr>
+        <w:t xml:space="preserve"> a</w:t>
+      </w:r>
+      <w:r>
+        <w:rPr>
+          <w:rFonts w:ascii="Times New Roman" w:hAnsi="Times New Roman" w:cs="Times New Roman"/>
+          <w:sz w:val="24"/>
+          <w:szCs w:val="24"/>
+        </w:rPr>
+        <w:t>z applikációnak már a karbantartási szakasz</w:t>
+      </w:r>
+      <w:r>
+        <w:rPr>
+          <w:rFonts w:ascii="Times New Roman" w:hAnsi="Times New Roman" w:cs="Times New Roman"/>
+          <w:sz w:val="24"/>
+          <w:szCs w:val="24"/>
+        </w:rPr>
+        <w:t>á</w:t>
+      </w:r>
+      <w:r>
+        <w:rPr>
+          <w:rFonts w:ascii="Times New Roman" w:hAnsi="Times New Roman" w:cs="Times New Roman"/>
+          <w:sz w:val="24"/>
+          <w:szCs w:val="24"/>
+        </w:rPr>
+        <w:t>ra vonatkozik.</w:t>
       </w:r>
     </w:p>
     <w:p>
@@ -12338,7 +12842,15 @@
           <w:sz w:val="24"/>
           <w:szCs w:val="24"/>
         </w:rPr>
-        <w:t xml:space="preserve">, azonban ehhez API hívások kellenek, amik részben bonyolultabbnak számítanak, mint a </w:t>
+        <w:t>, azonban ehhez API hívások kellenek, amik részben bonyolultabbnak számítanak, mint a másik lehetőség</w:t>
+      </w:r>
+      <w:r>
+        <w:rPr>
+          <w:rFonts w:ascii="Times New Roman" w:hAnsi="Times New Roman" w:cs="Times New Roman"/>
+          <w:sz w:val="24"/>
+          <w:szCs w:val="24"/>
+        </w:rPr>
+        <w:t xml:space="preserve">, amit FireBase-nek hívnak. Ez egy Google által üzemeltetett online </w:t>
       </w:r>
       <w:r>
         <w:rPr>
@@ -12347,15 +12859,7 @@
           <w:szCs w:val="24"/>
         </w:rPr>
         <w:lastRenderedPageBreak/>
-        <w:t>másik lehetőség</w:t>
-      </w:r>
-      <w:r>
-        <w:rPr>
-          <w:rFonts w:ascii="Times New Roman" w:hAnsi="Times New Roman" w:cs="Times New Roman"/>
-          <w:sz w:val="24"/>
-          <w:szCs w:val="24"/>
-        </w:rPr>
-        <w:t>, amit FireBase-nek hívnak. Ez egy Google által üzemeltetett online adatbázis, amiben lehet kezelni az autentikációkat</w:t>
+        <w:t>adatbázis, amiben lehet kezelni az autentikációkat</w:t>
       </w:r>
       <w:r>
         <w:rPr>
@@ -12411,7 +12915,23 @@
           <w:sz w:val="24"/>
           <w:szCs w:val="24"/>
         </w:rPr>
-        <w:t>, az SQLite leendő leváltására. Ez valameddig sikerült is. Az autentikáció és a bejelentkeztetés készen is áll, azonban a probléma a járatok listázásánál kezdődött</w:t>
+        <w:t xml:space="preserve">, az SQLite </w:t>
+      </w:r>
+      <w:r>
+        <w:rPr>
+          <w:rFonts w:ascii="Times New Roman" w:hAnsi="Times New Roman" w:cs="Times New Roman"/>
+          <w:sz w:val="24"/>
+          <w:szCs w:val="24"/>
+        </w:rPr>
+        <w:t>jövőbeli</w:t>
+      </w:r>
+      <w:r>
+        <w:rPr>
+          <w:rFonts w:ascii="Times New Roman" w:hAnsi="Times New Roman" w:cs="Times New Roman"/>
+          <w:sz w:val="24"/>
+          <w:szCs w:val="24"/>
+        </w:rPr>
+        <w:t xml:space="preserve"> leváltására. Ez valameddig sikerült is. Az autentikáció és a bejelentkeztetés készen is áll, azonban a probléma a járatok listázásánál kezdődött</w:t>
       </w:r>
       <w:r>
         <w:rPr>
@@ -12427,7 +12947,7 @@
           <w:sz w:val="24"/>
           <w:szCs w:val="24"/>
         </w:rPr>
-        <w:t xml:space="preserve">A lekérdezés tökéletesen megy, kereséssel együttműködve, azonban, ha </w:t>
+        <w:t xml:space="preserve">A lekérdezés tökéletesen megy, kereséssel együttműködve, azonban </w:t>
       </w:r>
       <w:r>
         <w:rPr>
@@ -12467,7 +12987,31 @@
           <w:sz w:val="24"/>
           <w:szCs w:val="24"/>
         </w:rPr>
-        <w:t>A határidő közeledte miatt így ezt a feladatot félretettem a későbbi alkalmakra.</w:t>
+        <w:t>A határidő közeledte miatt így ezt a feladatot félretettem a későbbi alkalmakra</w:t>
+      </w:r>
+      <w:r>
+        <w:rPr>
+          <w:rFonts w:ascii="Times New Roman" w:hAnsi="Times New Roman" w:cs="Times New Roman"/>
+          <w:sz w:val="24"/>
+          <w:szCs w:val="24"/>
+        </w:rPr>
+        <w:t xml:space="preserve">, egyfajta </w:t>
+      </w:r>
+      <w:r>
+        <w:rPr>
+          <w:rFonts w:ascii="Times New Roman" w:hAnsi="Times New Roman" w:cs="Times New Roman"/>
+          <w:sz w:val="24"/>
+          <w:szCs w:val="24"/>
+        </w:rPr>
+        <w:t>potenciálnak</w:t>
+      </w:r>
+      <w:r>
+        <w:rPr>
+          <w:rFonts w:ascii="Times New Roman" w:hAnsi="Times New Roman" w:cs="Times New Roman"/>
+          <w:sz w:val="24"/>
+          <w:szCs w:val="24"/>
+        </w:rPr>
+        <w:t>.</w:t>
       </w:r>
     </w:p>
     <w:p>
@@ -12543,7 +13087,23 @@
           <w:sz w:val="24"/>
           <w:szCs w:val="24"/>
         </w:rPr>
-        <w:t>mert más esetben újra kell tervezni az osztályt, hogyha felületről tápláljuk be, hogy az adott járat mennyi eladható hellyel rendelkezik.</w:t>
+        <w:t xml:space="preserve">mert más esetben újra kell tervezni az osztályt, </w:t>
+      </w:r>
+      <w:r>
+        <w:rPr>
+          <w:rFonts w:ascii="Times New Roman" w:hAnsi="Times New Roman" w:cs="Times New Roman"/>
+          <w:sz w:val="24"/>
+          <w:szCs w:val="24"/>
+        </w:rPr>
+        <w:t>amennyiben</w:t>
+      </w:r>
+      <w:r>
+        <w:rPr>
+          <w:rFonts w:ascii="Times New Roman" w:hAnsi="Times New Roman" w:cs="Times New Roman"/>
+          <w:sz w:val="24"/>
+          <w:szCs w:val="24"/>
+        </w:rPr>
+        <w:t xml:space="preserve"> felületről tápláljuk be, hogy az adott járat mennyi eladható hellyel rendelkezik.</w:t>
       </w:r>
     </w:p>
     <w:p>
@@ -12611,15 +13171,47 @@
           <w:sz w:val="24"/>
           <w:szCs w:val="24"/>
         </w:rPr>
-        <w:t>pénzt szerezhessen és az</w:t>
-      </w:r>
-      <w:r>
-        <w:rPr>
-          <w:rFonts w:ascii="Times New Roman" w:hAnsi="Times New Roman" w:cs="Times New Roman"/>
-          <w:sz w:val="24"/>
-          <w:szCs w:val="24"/>
-        </w:rPr>
-        <w:t>t később a saját keretéből megvásárolhassa.</w:t>
+        <w:t xml:space="preserve">pénzt </w:t>
+      </w:r>
+      <w:r>
+        <w:rPr>
+          <w:rFonts w:ascii="Times New Roman" w:hAnsi="Times New Roman" w:cs="Times New Roman"/>
+          <w:sz w:val="24"/>
+          <w:szCs w:val="24"/>
+        </w:rPr>
+        <w:t>kérhessen be</w:t>
+      </w:r>
+      <w:r>
+        <w:rPr>
+          <w:rFonts w:ascii="Times New Roman" w:hAnsi="Times New Roman" w:cs="Times New Roman"/>
+          <w:sz w:val="24"/>
+          <w:szCs w:val="24"/>
+        </w:rPr>
+        <w:t xml:space="preserve"> és az</w:t>
+      </w:r>
+      <w:r>
+        <w:rPr>
+          <w:rFonts w:ascii="Times New Roman" w:hAnsi="Times New Roman" w:cs="Times New Roman"/>
+          <w:sz w:val="24"/>
+          <w:szCs w:val="24"/>
+        </w:rPr>
+        <w:t xml:space="preserve">t később a </w:t>
+      </w:r>
+      <w:r>
+        <w:rPr>
+          <w:rFonts w:ascii="Times New Roman" w:hAnsi="Times New Roman" w:cs="Times New Roman"/>
+          <w:sz w:val="24"/>
+          <w:szCs w:val="24"/>
+        </w:rPr>
+        <w:t xml:space="preserve">felhasználó a </w:t>
+      </w:r>
+      <w:r>
+        <w:rPr>
+          <w:rFonts w:ascii="Times New Roman" w:hAnsi="Times New Roman" w:cs="Times New Roman"/>
+          <w:sz w:val="24"/>
+          <w:szCs w:val="24"/>
+        </w:rPr>
+        <w:t>saját keretéből megvásárolhassa.</w:t>
       </w:r>
     </w:p>
     <w:p>
@@ -12745,7 +13337,23 @@
           <w:sz w:val="24"/>
           <w:szCs w:val="24"/>
         </w:rPr>
-        <w:t>k nem telnének sok időbe, azonban nem volna elég ahhoz, hogy a programot határidő</w:t>
+        <w:t xml:space="preserve">k nem telnének </w:t>
+      </w:r>
+      <w:r>
+        <w:rPr>
+          <w:rFonts w:ascii="Times New Roman" w:hAnsi="Times New Roman" w:cs="Times New Roman"/>
+          <w:sz w:val="24"/>
+          <w:szCs w:val="24"/>
+        </w:rPr>
+        <w:t>rengeteg</w:t>
+      </w:r>
+      <w:r>
+        <w:rPr>
+          <w:rFonts w:ascii="Times New Roman" w:hAnsi="Times New Roman" w:cs="Times New Roman"/>
+          <w:sz w:val="24"/>
+          <w:szCs w:val="24"/>
+        </w:rPr>
+        <w:t xml:space="preserve"> időbe, azonban nem volna elég ahhoz, hogy a programot határidő</w:t>
       </w:r>
       <w:r>
         <w:rPr>
@@ -14007,6 +14615,25 @@
     </w:p>
     <w:p>
       <w:pPr>
+        <w:spacing w:after="120" w:line="360" w:lineRule="auto"/>
+        <w:ind w:firstLine="851"/>
+        <w:rPr>
+          <w:rFonts w:ascii="Times New Roman" w:hAnsi="Times New Roman" w:cs="Times New Roman"/>
+          <w:sz w:val="24"/>
+          <w:szCs w:val="24"/>
+        </w:rPr>
+      </w:pPr>
+      <w:r>
+        <w:rPr>
+          <w:rFonts w:ascii="Times New Roman" w:hAnsi="Times New Roman" w:cs="Times New Roman"/>
+          <w:sz w:val="24"/>
+          <w:szCs w:val="24"/>
+        </w:rPr>
+        <w:t>Belépve az applikációba találkozunk az első felülettel a betöltés után. Ez a bejelentkezés. Mivel új a program a készüléken, így még nem rendelkezünk saját profillal, ezért kell létrehozni a regisztrációnál egy saját felhasználói profilt. Ennek a lépéseit a 4.4-es fejezetben lehet megtalálni.</w:t>
+      </w:r>
+    </w:p>
+    <w:p>
+      <w:pPr>
         <w:keepNext/>
         <w:spacing w:after="120" w:line="360" w:lineRule="auto"/>
       </w:pPr>
@@ -14218,6 +14845,7 @@
           <w:sz w:val="24"/>
           <w:szCs w:val="24"/>
         </w:rPr>
+        <w:lastRenderedPageBreak/>
         <w:t>A bejelentkezési felületen rengeteg lehetőséget láttunk, ám mégis egyszerű összeszedni mindegyiknek a funkcióját.</w:t>
       </w:r>
       <w:r>
@@ -14254,7 +14882,6 @@
           <w:sz w:val="24"/>
           <w:szCs w:val="24"/>
         </w:rPr>
-        <w:lastRenderedPageBreak/>
         <w:t>A regisztrációs felületen a leendő felhasználónevet és e-mail címet lehet megadni. Fontos tudni, hogy mindkét adatnak kritériumoknak kell megfelelnie.</w:t>
       </w:r>
       <w:r>
@@ -14498,15 +15125,7 @@
           <w:sz w:val="24"/>
           <w:szCs w:val="24"/>
         </w:rPr>
-        <w:t>k regisztrációs oldalon a jelszót létrehozni. Erre két mező áll rendelkezésre: kétszer kell megadni ugyanazt a jelszót. Minderre azért van szükség, hogy a jelszót pontosan lehessen beírni. Véletlenül se történjen meg, hogy elgépeli a felhasználó. A jelszónak fontos kritériumai vannak. Tartalmaznia kell 1 nagybetűt, 1 számot és minimum 8 karakter hosszúnak kell lennie.</w:t>
-      </w:r>
-      <w:r>
-        <w:rPr>
-          <w:rFonts w:ascii="Times New Roman" w:hAnsi="Times New Roman" w:cs="Times New Roman"/>
-          <w:sz w:val="24"/>
-          <w:szCs w:val="24"/>
-        </w:rPr>
-        <w:t xml:space="preserve"> A program a „Tovább” gomb megnyomásával ellenőrizni fogja a mezőket. Jelezni fog, ha nincs kitöltve valamelyik mező, ha a két jelszó nem egyezik, illetve ha gyengének </w:t>
+        <w:t xml:space="preserve">k regisztrációs oldalon a jelszót létrehozni. Erre két mező áll rendelkezésre: kétszer kell megadni </w:t>
       </w:r>
       <w:r>
         <w:rPr>
@@ -14515,7 +15134,15 @@
           <w:szCs w:val="24"/>
         </w:rPr>
         <w:lastRenderedPageBreak/>
-        <w:t>ítéli meg a jelszót. A hiba kiírása során a program kiüríti a mezőket, hogy tiszta lappal lehessen kezdeni egy új jelszó megadását, ezzel kizárva a hibalehetőségeket. Ha minden helyes a program eltárolja az adatokat, a jelszót pedig szigorúan titkosítva, majd a program áthelyez a bejelentkezési felületre.</w:t>
+        <w:t>ugyanazt a jelszót. Minderre azért van szükség, hogy a jelszót pontosan lehessen beírni. Véletlenül se történjen meg, hogy elgépeli a felhasználó. A jelszónak fontos kritériumai vannak. Tartalmaznia kell 1 nagybetűt, 1 számot és minimum 8 karakter hosszúnak kell lennie.</w:t>
+      </w:r>
+      <w:r>
+        <w:rPr>
+          <w:rFonts w:ascii="Times New Roman" w:hAnsi="Times New Roman" w:cs="Times New Roman"/>
+          <w:sz w:val="24"/>
+          <w:szCs w:val="24"/>
+        </w:rPr>
+        <w:t xml:space="preserve"> A program a „Tovább” gomb megnyomásával ellenőrizni fogja a mezőket. Jelezni fog, ha nincs kitöltve valamelyik mező, ha a két jelszó nem egyezik, illetve ha gyengének ítéli meg a jelszót. A hiba kiírása során a program kiüríti a mezőket, hogy tiszta lappal lehessen kezdeni egy új jelszó megadását, ezzel kizárva a hibalehetőségeket. Ha minden helyes a program eltárolja az adatokat, a jelszót pedig szigorúan titkosítva, majd a program áthelyez a bejelentkezési felületre.</w:t>
       </w:r>
       <w:r>
         <w:rPr>
@@ -14607,25 +15234,7 @@
           <w:sz w:val="24"/>
           <w:szCs w:val="24"/>
         </w:rPr>
-        <w:t xml:space="preserve">összes hozzá tartozó információ. Itt több gomb is megjelenik, a vissza nyíl és a „Mégse” gomb ugyanazt a funkciót tölti be: visszatérnek arra az oldalra, ahol a járatok listája látható. A harmadik lehetőség a „Helyfoglalás” gomb. Ez szolgál arra, hogy </w:t>
-      </w:r>
-      <w:proofErr w:type="spellStart"/>
-      <w:r>
-        <w:rPr>
-          <w:rFonts w:ascii="Times New Roman" w:hAnsi="Times New Roman" w:cs="Times New Roman"/>
-          <w:sz w:val="24"/>
-          <w:szCs w:val="24"/>
-        </w:rPr>
-        <w:t>továbblépjünk</w:t>
-      </w:r>
-      <w:proofErr w:type="spellEnd"/>
-      <w:r>
-        <w:rPr>
-          <w:rFonts w:ascii="Times New Roman" w:hAnsi="Times New Roman" w:cs="Times New Roman"/>
-          <w:sz w:val="24"/>
-          <w:szCs w:val="24"/>
-        </w:rPr>
-        <w:t xml:space="preserve"> a repülőgép helyfoglalási oldalára.</w:t>
+        <w:t>összes hozzá tartozó információ. Itt több gomb is megjelenik, a vissza nyíl és a „Mégse” gomb ugyanazt a funkciót tölti be: visszatérnek arra az oldalra, ahol a járatok listája látható. A harmadik lehetőség a „Helyfoglalás” gomb. Ez szolgál arra, hogy továbblépjünk a repülőgép helyfoglalási oldalára.</w:t>
       </w:r>
     </w:p>
     <w:p>
@@ -14645,6 +15254,7 @@
           <w:sz w:val="24"/>
           <w:szCs w:val="24"/>
         </w:rPr>
+        <w:lastRenderedPageBreak/>
         <w:t xml:space="preserve">A helyfoglalási felületen egy 6 oszlopból és 20 sorból álló repülőgép ülésrendszerét láthatjuk. Pirossal jelennek meg a lefoglalt, szürkével a szabad, illetve zölddel jelölhetjük ki az általunk választott helyet, amit változtatni lehet egészen a „Véglegesítés” gomb megnyomásáig. Ha nem választottunk még helyet és úgy nyomjuk meg a gombot, akkor a program hibát ír, ugyanis ez a lépés kötelező. Ha piros helyet nyomunk meg, akkor a program </w:t>
       </w:r>
       <w:r>
@@ -14653,16 +15263,7 @@
           <w:sz w:val="24"/>
           <w:szCs w:val="24"/>
         </w:rPr>
-        <w:t xml:space="preserve">arra fog figyelmeztetni, hogy erre a helyre valaki már </w:t>
-      </w:r>
-      <w:r>
-        <w:rPr>
-          <w:rFonts w:ascii="Times New Roman" w:hAnsi="Times New Roman" w:cs="Times New Roman"/>
-          <w:sz w:val="24"/>
-          <w:szCs w:val="24"/>
-        </w:rPr>
-        <w:lastRenderedPageBreak/>
-        <w:t>rendelkezik foglalással.</w:t>
+        <w:t>arra fog figyelmeztetni, hogy erre a helyre valaki már rendelkezik foglalással.</w:t>
       </w:r>
       <w:r>
         <w:rPr>
@@ -14770,6 +15371,7 @@
           <w:sz w:val="24"/>
           <w:szCs w:val="24"/>
         </w:rPr>
+        <w:lastRenderedPageBreak/>
         <w:t>fiókadatok módosítására irányul. Az itt megjelenő négy mezőben talál</w:t>
       </w:r>
       <w:r>
@@ -14802,16 +15404,7 @@
           <w:sz w:val="24"/>
           <w:szCs w:val="24"/>
         </w:rPr>
-        <w:t xml:space="preserve">ehetőség jelenik meg. Az egyik az „Elvetés” ezt megnyomva minden módosítást elfelejt a program és megtartja az eddigi </w:t>
-      </w:r>
-      <w:r>
-        <w:rPr>
-          <w:rFonts w:ascii="Times New Roman" w:hAnsi="Times New Roman" w:cs="Times New Roman"/>
-          <w:sz w:val="24"/>
-          <w:szCs w:val="24"/>
-        </w:rPr>
-        <w:lastRenderedPageBreak/>
-        <w:t>adatokat. A másik lehetőség a „Mentés”</w:t>
+        <w:t>ehetőség jelenik meg. Az egyik az „Elvetés” ezt megnyomva minden módosítást elfelejt a program és megtartja az eddigi adatokat. A másik lehetőség a „Mentés”</w:t>
       </w:r>
       <w:r>
         <w:rPr>
@@ -14879,18 +15472,10 @@
           <w:sz w:val="24"/>
           <w:szCs w:val="24"/>
         </w:rPr>
-        <w:t xml:space="preserve">e az új jelszó gyenge, akkor a „Módosítás” gombra nyomva ezt a program jelezni fogja hibaüzenettel, illetve üríti a mezőket az </w:t>
-      </w:r>
-      <w:proofErr w:type="spellStart"/>
-      <w:r>
-        <w:rPr>
-          <w:rFonts w:ascii="Times New Roman" w:hAnsi="Times New Roman" w:cs="Times New Roman"/>
-          <w:sz w:val="24"/>
-          <w:szCs w:val="24"/>
-        </w:rPr>
-        <w:t>újrapróbálkozáshoz</w:t>
-      </w:r>
-      <w:proofErr w:type="spellEnd"/>
+        <w:t>e az új jelszó gyenge, akkor a „Módosítás” gombra nyomva ezt a program jelezni fogja hibaüzenettel, illetve üríti a mezőket az újrapróbálkozáshoz</w:t>
+      </w:r>
+      <w:bookmarkStart w:id="22" w:name="_GoBack"/>
+      <w:bookmarkEnd w:id="22"/>
       <w:r>
         <w:rPr>
           <w:rFonts w:ascii="Times New Roman" w:hAnsi="Times New Roman" w:cs="Times New Roman"/>
@@ -14899,24 +15484,14 @@
         </w:rPr>
         <w:t xml:space="preserve">, </w:t>
       </w:r>
-      <w:proofErr w:type="gramStart"/>
-      <w:r>
-        <w:rPr>
-          <w:rFonts w:ascii="Times New Roman" w:hAnsi="Times New Roman" w:cs="Times New Roman"/>
-          <w:sz w:val="24"/>
-          <w:szCs w:val="24"/>
-        </w:rPr>
-        <w:t>a</w:t>
-      </w:r>
-      <w:r>
-        <w:rPr>
-          <w:rFonts w:ascii="Times New Roman" w:hAnsi="Times New Roman" w:cs="Times New Roman"/>
-          <w:sz w:val="24"/>
-          <w:szCs w:val="24"/>
-        </w:rPr>
-        <w:t>zonban</w:t>
-      </w:r>
-      <w:proofErr w:type="gramEnd"/>
+      <w:r>
+        <w:rPr>
+          <w:rFonts w:ascii="Times New Roman" w:hAnsi="Times New Roman" w:cs="Times New Roman"/>
+          <w:sz w:val="24"/>
+          <w:szCs w:val="24"/>
+        </w:rPr>
+        <w:t>azonban,</w:t>
+      </w:r>
       <w:r>
         <w:rPr>
           <w:rFonts w:ascii="Times New Roman" w:hAnsi="Times New Roman" w:cs="Times New Roman"/>
@@ -15007,51 +15582,15 @@
           <w:sz w:val="24"/>
           <w:szCs w:val="24"/>
         </w:rPr>
-        <w:t xml:space="preserve">A felhasználói funkciókon kívül létezik még egy lehetőség bejelentkezéskor, ha valaki rendelkezik az </w:t>
-      </w:r>
-      <w:proofErr w:type="spellStart"/>
-      <w:r>
-        <w:rPr>
-          <w:rFonts w:ascii="Times New Roman" w:hAnsi="Times New Roman" w:cs="Times New Roman"/>
-          <w:sz w:val="24"/>
-          <w:szCs w:val="24"/>
-        </w:rPr>
-        <w:t>admin</w:t>
-      </w:r>
-      <w:proofErr w:type="spellEnd"/>
-      <w:r>
-        <w:rPr>
-          <w:rFonts w:ascii="Times New Roman" w:hAnsi="Times New Roman" w:cs="Times New Roman"/>
-          <w:sz w:val="24"/>
-          <w:szCs w:val="24"/>
-        </w:rPr>
-        <w:t xml:space="preserve"> jogosultságú felhasználó adataival. Szintén a belépés felületen kell megadni a</w:t>
-      </w:r>
-      <w:r>
-        <w:rPr>
-          <w:rFonts w:ascii="Times New Roman" w:hAnsi="Times New Roman" w:cs="Times New Roman"/>
-          <w:sz w:val="24"/>
-          <w:szCs w:val="24"/>
-        </w:rPr>
-        <w:t xml:space="preserve">z </w:t>
-      </w:r>
-      <w:proofErr w:type="spellStart"/>
-      <w:r>
-        <w:rPr>
-          <w:rFonts w:ascii="Times New Roman" w:hAnsi="Times New Roman" w:cs="Times New Roman"/>
-          <w:sz w:val="24"/>
-          <w:szCs w:val="24"/>
-        </w:rPr>
-        <w:t>admin</w:t>
-      </w:r>
-      <w:proofErr w:type="spellEnd"/>
-      <w:r>
-        <w:rPr>
-          <w:rFonts w:ascii="Times New Roman" w:hAnsi="Times New Roman" w:cs="Times New Roman"/>
-          <w:sz w:val="24"/>
-          <w:szCs w:val="24"/>
-        </w:rPr>
-        <w:t xml:space="preserve"> felhasználónevét vagy e-mail címét, illetve a jelszavát.</w:t>
+        <w:t>A felhasználói funkciókon kívül létezik még egy lehetőség bejelentkezéskor, ha valaki rendelkezik az admin jogosultságú felhasználó adataival. Szintén a belépés felületen kell megadni a</w:t>
+      </w:r>
+      <w:r>
+        <w:rPr>
+          <w:rFonts w:ascii="Times New Roman" w:hAnsi="Times New Roman" w:cs="Times New Roman"/>
+          <w:sz w:val="24"/>
+          <w:szCs w:val="24"/>
+        </w:rPr>
+        <w:t>z admin felhasználónevét vagy e-mail címét, illetve a jelszavát.</w:t>
       </w:r>
       <w:r>
         <w:rPr>
@@ -15075,25 +15614,7 @@
           <w:sz w:val="24"/>
           <w:szCs w:val="24"/>
         </w:rPr>
-        <w:t xml:space="preserve">a belső </w:t>
-      </w:r>
-      <w:proofErr w:type="spellStart"/>
-      <w:r>
-        <w:rPr>
-          <w:rFonts w:ascii="Times New Roman" w:hAnsi="Times New Roman" w:cs="Times New Roman"/>
-          <w:sz w:val="24"/>
-          <w:szCs w:val="24"/>
-        </w:rPr>
-        <w:t>admin</w:t>
-      </w:r>
-      <w:proofErr w:type="spellEnd"/>
-      <w:r>
-        <w:rPr>
-          <w:rFonts w:ascii="Times New Roman" w:hAnsi="Times New Roman" w:cs="Times New Roman"/>
-          <w:sz w:val="24"/>
-          <w:szCs w:val="24"/>
-        </w:rPr>
-        <w:t xml:space="preserve"> felületen találjuk magunkat.</w:t>
+        <w:t>a belső admin felületen találjuk magunkat.</w:t>
       </w:r>
     </w:p>
     <w:p>
@@ -15113,18 +15634,17 @@
           <w:sz w:val="24"/>
           <w:szCs w:val="24"/>
         </w:rPr>
+        <w:lastRenderedPageBreak/>
         <w:t xml:space="preserve">Az első </w:t>
       </w:r>
-      <w:proofErr w:type="gramStart"/>
-      <w:r>
-        <w:rPr>
-          <w:rFonts w:ascii="Times New Roman" w:hAnsi="Times New Roman" w:cs="Times New Roman"/>
-          <w:sz w:val="24"/>
-          <w:szCs w:val="24"/>
-        </w:rPr>
-        <w:t>oldal</w:t>
-      </w:r>
-      <w:proofErr w:type="gramEnd"/>
+      <w:r>
+        <w:rPr>
+          <w:rFonts w:ascii="Times New Roman" w:hAnsi="Times New Roman" w:cs="Times New Roman"/>
+          <w:sz w:val="24"/>
+          <w:szCs w:val="24"/>
+        </w:rPr>
+        <w:t>oldal,</w:t>
+      </w:r>
       <w:r>
         <w:rPr>
           <w:rFonts w:ascii="Times New Roman" w:hAnsi="Times New Roman" w:cs="Times New Roman"/>
@@ -15171,16 +15691,7 @@
           <w:sz w:val="24"/>
           <w:szCs w:val="24"/>
         </w:rPr>
-        <w:t xml:space="preserve">, hogy melyik felhasználó foglalt helyet, illetve megtudjuk jeleníteni az adatait. Mindez azért fontos, </w:t>
-      </w:r>
-      <w:r>
-        <w:rPr>
-          <w:rFonts w:ascii="Times New Roman" w:hAnsi="Times New Roman" w:cs="Times New Roman"/>
-          <w:sz w:val="24"/>
-          <w:szCs w:val="24"/>
-        </w:rPr>
-        <w:lastRenderedPageBreak/>
-        <w:t>mert automatikusan létrejön egy utaslista az adott járatról.</w:t>
+        <w:t>, hogy melyik felhasználó foglalt helyet, illetve megtudjuk jeleníteni az adatait. Mindez azért fontos, mert automatikusan létrejön egy utaslista az adott járatról.</w:t>
       </w:r>
       <w:r>
         <w:rPr>
@@ -15216,18 +15727,8 @@
           <w:sz w:val="24"/>
           <w:szCs w:val="24"/>
         </w:rPr>
-        <w:t xml:space="preserve">Az alsó menüsorban </w:t>
-      </w:r>
-      <w:proofErr w:type="spellStart"/>
-      <w:r>
-        <w:rPr>
-          <w:rFonts w:ascii="Times New Roman" w:hAnsi="Times New Roman" w:cs="Times New Roman"/>
-          <w:sz w:val="24"/>
-          <w:szCs w:val="24"/>
-        </w:rPr>
-        <w:t>továbblépve</w:t>
-      </w:r>
-      <w:proofErr w:type="spellEnd"/>
+        <w:t>Az alsó menüsorban továbblépve</w:t>
+      </w:r>
       <w:r>
         <w:rPr>
           <w:rFonts w:ascii="Times New Roman" w:hAnsi="Times New Roman" w:cs="Times New Roman"/>
@@ -15410,51 +15911,15 @@
           <w:sz w:val="24"/>
           <w:szCs w:val="24"/>
         </w:rPr>
-        <w:t xml:space="preserve">a „Beállítások”. Itt két lehetőségünk adódik </w:t>
-      </w:r>
-      <w:proofErr w:type="spellStart"/>
-      <w:r>
-        <w:rPr>
-          <w:rFonts w:ascii="Times New Roman" w:hAnsi="Times New Roman" w:cs="Times New Roman"/>
-          <w:sz w:val="24"/>
-          <w:szCs w:val="24"/>
-        </w:rPr>
-        <w:t>admin</w:t>
-      </w:r>
-      <w:proofErr w:type="spellEnd"/>
-      <w:r>
-        <w:rPr>
-          <w:rFonts w:ascii="Times New Roman" w:hAnsi="Times New Roman" w:cs="Times New Roman"/>
-          <w:sz w:val="24"/>
-          <w:szCs w:val="24"/>
-        </w:rPr>
-        <w:t xml:space="preserve"> felhasználóként.</w:t>
-      </w:r>
-      <w:r>
-        <w:rPr>
-          <w:rFonts w:ascii="Times New Roman" w:hAnsi="Times New Roman" w:cs="Times New Roman"/>
-          <w:sz w:val="24"/>
-          <w:szCs w:val="24"/>
-        </w:rPr>
-        <w:t xml:space="preserve"> Az egyik a „Jelszómódosítás” a másik a „Kijelentkezés”. Fontos tudni, hogy az </w:t>
-      </w:r>
-      <w:proofErr w:type="spellStart"/>
-      <w:r>
-        <w:rPr>
-          <w:rFonts w:ascii="Times New Roman" w:hAnsi="Times New Roman" w:cs="Times New Roman"/>
-          <w:sz w:val="24"/>
-          <w:szCs w:val="24"/>
-        </w:rPr>
-        <w:t>admin</w:t>
-      </w:r>
-      <w:proofErr w:type="spellEnd"/>
-      <w:r>
-        <w:rPr>
-          <w:rFonts w:ascii="Times New Roman" w:hAnsi="Times New Roman" w:cs="Times New Roman"/>
-          <w:sz w:val="24"/>
-          <w:szCs w:val="24"/>
-        </w:rPr>
-        <w:t xml:space="preserve"> felhasználó adatait nem lehet módosítani biztonsági okok miatt. Ennek a felhasználónak csak a</w:t>
+        <w:t>a „Beállítások”. Itt két lehetőségünk adódik admin felhasználóként.</w:t>
+      </w:r>
+      <w:r>
+        <w:rPr>
+          <w:rFonts w:ascii="Times New Roman" w:hAnsi="Times New Roman" w:cs="Times New Roman"/>
+          <w:sz w:val="24"/>
+          <w:szCs w:val="24"/>
+        </w:rPr>
+        <w:t xml:space="preserve"> Az egyik a „Jelszómódosítás” a másik a „Kijelentkezés”. Fontos tudni, hogy az admin felhasználó adatait nem lehet módosítani biztonsági okok miatt. Ennek a felhasználónak csak a</w:t>
       </w:r>
       <w:r>
         <w:rPr>
@@ -15522,25 +15987,7 @@
           <w:sz w:val="24"/>
           <w:szCs w:val="24"/>
         </w:rPr>
-        <w:t xml:space="preserve">z „Elvetés” gombbal, illetve sikeres módosítás esetében a „Módosítás” gombbal visszatérhetünk az </w:t>
-      </w:r>
-      <w:proofErr w:type="spellStart"/>
-      <w:r>
-        <w:rPr>
-          <w:rFonts w:ascii="Times New Roman" w:hAnsi="Times New Roman" w:cs="Times New Roman"/>
-          <w:sz w:val="24"/>
-          <w:szCs w:val="24"/>
-        </w:rPr>
-        <w:t>admin</w:t>
-      </w:r>
-      <w:proofErr w:type="spellEnd"/>
-      <w:r>
-        <w:rPr>
-          <w:rFonts w:ascii="Times New Roman" w:hAnsi="Times New Roman" w:cs="Times New Roman"/>
-          <w:sz w:val="24"/>
-          <w:szCs w:val="24"/>
-        </w:rPr>
-        <w:t xml:space="preserve"> felületre.</w:t>
+        <w:t>z „Elvetés” gombbal, illetve sikeres módosítás esetében a „Módosítás” gombbal visszatérhetünk az admin felületre.</w:t>
       </w:r>
     </w:p>
     <w:p>
@@ -15592,7 +16039,7 @@
           <w:szCs w:val="70"/>
         </w:rPr>
       </w:pPr>
-      <w:bookmarkStart w:id="22" w:name="_Toc33813289"/>
+      <w:bookmarkStart w:id="23" w:name="_Toc33813289"/>
       <w:r>
         <w:rPr>
           <w:rFonts w:ascii="Times New Roman" w:hAnsi="Times New Roman" w:cs="Times New Roman"/>
@@ -15603,7 +16050,7 @@
         <w:lastRenderedPageBreak/>
         <w:t>5. Összegzés</w:t>
       </w:r>
-      <w:bookmarkEnd w:id="22"/>
+      <w:bookmarkEnd w:id="23"/>
     </w:p>
     <w:p>
       <w:pPr>
@@ -15684,6 +16131,118 @@
         </w:rPr>
         <w:t>elérnem az amúgy meglepően gyors fejlesztés során.</w:t>
       </w:r>
+      <w:r>
+        <w:rPr>
+          <w:rFonts w:ascii="Times New Roman" w:hAnsi="Times New Roman" w:cs="Times New Roman"/>
+          <w:sz w:val="24"/>
+          <w:szCs w:val="24"/>
+        </w:rPr>
+        <w:t xml:space="preserve"> A bejelentkezés-regisztráció páros, a belső járatböngészés, helyfoglalás is tökéletesen működik, </w:t>
+      </w:r>
+      <w:r>
+        <w:rPr>
+          <w:rFonts w:ascii="Times New Roman" w:hAnsi="Times New Roman" w:cs="Times New Roman"/>
+          <w:sz w:val="24"/>
+          <w:szCs w:val="24"/>
+        </w:rPr>
+        <w:t>csakúgy,</w:t>
+      </w:r>
+      <w:r>
+        <w:rPr>
+          <w:rFonts w:ascii="Times New Roman" w:hAnsi="Times New Roman" w:cs="Times New Roman"/>
+          <w:sz w:val="24"/>
+          <w:szCs w:val="24"/>
+        </w:rPr>
+        <w:t xml:space="preserve"> mint a jegy kigenerálása. </w:t>
+      </w:r>
+      <w:r>
+        <w:rPr>
+          <w:rFonts w:ascii="Times New Roman" w:hAnsi="Times New Roman" w:cs="Times New Roman"/>
+          <w:sz w:val="24"/>
+          <w:szCs w:val="24"/>
+        </w:rPr>
+        <w:t>A felhasználói beállítások is úgy sikerültek, ahogy elvártam</w:t>
+      </w:r>
+      <w:r>
+        <w:rPr>
+          <w:rFonts w:ascii="Times New Roman" w:hAnsi="Times New Roman" w:cs="Times New Roman"/>
+          <w:sz w:val="24"/>
+          <w:szCs w:val="24"/>
+        </w:rPr>
+        <w:t>, illetve az admin lehetőségei a</w:t>
+      </w:r>
+      <w:r>
+        <w:rPr>
+          <w:rFonts w:ascii="Times New Roman" w:hAnsi="Times New Roman" w:cs="Times New Roman"/>
+          <w:sz w:val="24"/>
+          <w:szCs w:val="24"/>
+        </w:rPr>
+        <w:t xml:space="preserve"> járat hozzáadásával, illetve az utaslista összeállításával.</w:t>
+      </w:r>
+      <w:r>
+        <w:rPr>
+          <w:rFonts w:ascii="Times New Roman" w:hAnsi="Times New Roman" w:cs="Times New Roman"/>
+          <w:sz w:val="24"/>
+          <w:szCs w:val="24"/>
+        </w:rPr>
+        <w:t xml:space="preserve"> </w:t>
+      </w:r>
+      <w:r>
+        <w:rPr>
+          <w:rFonts w:ascii="Times New Roman" w:hAnsi="Times New Roman" w:cs="Times New Roman"/>
+          <w:sz w:val="24"/>
+          <w:szCs w:val="24"/>
+        </w:rPr>
+        <w:t>Az alapelképzeléshez sikerült hozzáraknom újdonságokat, illetve plusz dolgokat, azonban volt egy-két olyan feladatrész, amibe belebonyolódtam</w:t>
+      </w:r>
+      <w:r>
+        <w:rPr>
+          <w:rFonts w:ascii="Times New Roman" w:hAnsi="Times New Roman" w:cs="Times New Roman"/>
+          <w:sz w:val="24"/>
+          <w:szCs w:val="24"/>
+        </w:rPr>
+        <w:t xml:space="preserve"> és </w:t>
+      </w:r>
+      <w:r>
+        <w:rPr>
+          <w:rFonts w:ascii="Times New Roman" w:hAnsi="Times New Roman" w:cs="Times New Roman"/>
+          <w:sz w:val="24"/>
+          <w:szCs w:val="24"/>
+        </w:rPr>
+        <w:t xml:space="preserve">utólag nehéznek ítéltem meg, vagy épp nem működött az elvárthoz képest. Volt olyan új plusz lehetőségem is, amit kifejezetten elkezdtem, azonban a működése nem úgy volt meg, ahogy az normál esetben kéne, hogy működjön. </w:t>
+      </w:r>
+      <w:r>
+        <w:rPr>
+          <w:rFonts w:ascii="Times New Roman" w:hAnsi="Times New Roman" w:cs="Times New Roman"/>
+          <w:sz w:val="24"/>
+          <w:szCs w:val="24"/>
+        </w:rPr>
+        <w:t>A</w:t>
+      </w:r>
+      <w:r>
+        <w:rPr>
+          <w:rFonts w:ascii="Times New Roman" w:hAnsi="Times New Roman" w:cs="Times New Roman"/>
+          <w:sz w:val="24"/>
+          <w:szCs w:val="24"/>
+        </w:rPr>
+        <w:t xml:space="preserve"> cél</w:t>
+      </w:r>
+      <w:r>
+        <w:rPr>
+          <w:rFonts w:ascii="Times New Roman" w:hAnsi="Times New Roman" w:cs="Times New Roman"/>
+          <w:sz w:val="24"/>
+          <w:szCs w:val="24"/>
+        </w:rPr>
+        <w:t xml:space="preserve"> viszont</w:t>
+      </w:r>
+      <w:r>
+        <w:rPr>
+          <w:rFonts w:ascii="Times New Roman" w:hAnsi="Times New Roman" w:cs="Times New Roman"/>
+          <w:sz w:val="24"/>
+          <w:szCs w:val="24"/>
+        </w:rPr>
+        <w:t>, hogy ezeket a szakdolgozat beadása után meg tudjam valósítani a későbbiekben.</w:t>
+      </w:r>
     </w:p>
     <w:p>
       <w:pPr>
@@ -15702,18 +16261,221 @@
           <w:sz w:val="24"/>
           <w:szCs w:val="24"/>
         </w:rPr>
+        <w:t>Mint minden fejlesztésnél, itt is adódtak nehézségek, valamint problémák.</w:t>
+      </w:r>
+      <w:r>
+        <w:rPr>
+          <w:rFonts w:ascii="Times New Roman" w:hAnsi="Times New Roman" w:cs="Times New Roman"/>
+          <w:sz w:val="24"/>
+          <w:szCs w:val="24"/>
+        </w:rPr>
+        <w:t xml:space="preserve"> Fontos célokat adott a programozás közben, hogy mindezt megtudjam oldani</w:t>
+      </w:r>
+      <w:r>
+        <w:rPr>
+          <w:rFonts w:ascii="Times New Roman" w:hAnsi="Times New Roman" w:cs="Times New Roman"/>
+          <w:sz w:val="24"/>
+          <w:szCs w:val="24"/>
+        </w:rPr>
+        <w:t xml:space="preserve">. </w:t>
+      </w:r>
+      <w:r>
+        <w:rPr>
+          <w:rFonts w:ascii="Times New Roman" w:hAnsi="Times New Roman" w:cs="Times New Roman"/>
+          <w:sz w:val="24"/>
+          <w:szCs w:val="24"/>
+        </w:rPr>
+        <w:t xml:space="preserve">Egy kisebb </w:t>
+      </w:r>
+      <w:r>
+        <w:rPr>
+          <w:rFonts w:ascii="Times New Roman" w:hAnsi="Times New Roman" w:cs="Times New Roman"/>
+          <w:sz w:val="24"/>
+          <w:szCs w:val="24"/>
+        </w:rPr>
+        <w:t>probléma esetén az internetes fórumok</w:t>
+      </w:r>
+      <w:r>
+        <w:rPr>
+          <w:rFonts w:ascii="Times New Roman" w:hAnsi="Times New Roman" w:cs="Times New Roman"/>
+          <w:sz w:val="24"/>
+          <w:szCs w:val="24"/>
+        </w:rPr>
+        <w:t xml:space="preserve"> segítségével jutottam a megoldásra, azonban egy komplexebb nehézséggel találkozva, </w:t>
+      </w:r>
+      <w:r>
+        <w:rPr>
+          <w:rFonts w:ascii="Times New Roman" w:hAnsi="Times New Roman" w:cs="Times New Roman"/>
+          <w:sz w:val="24"/>
+          <w:szCs w:val="24"/>
+        </w:rPr>
+        <w:t>már egy külön project létrehozásával kellett illusztrálnom magamnak a probléma megoldását.</w:t>
+      </w:r>
+      <w:r>
+        <w:rPr>
+          <w:rFonts w:ascii="Times New Roman" w:hAnsi="Times New Roman" w:cs="Times New Roman"/>
+          <w:sz w:val="24"/>
+          <w:szCs w:val="24"/>
+        </w:rPr>
+        <w:t xml:space="preserve"> Sok része a szakdolgozatnak például </w:t>
+      </w:r>
+      <w:r>
+        <w:rPr>
+          <w:rFonts w:ascii="Times New Roman" w:hAnsi="Times New Roman" w:cs="Times New Roman"/>
+          <w:sz w:val="24"/>
+          <w:szCs w:val="24"/>
+        </w:rPr>
+        <w:t xml:space="preserve">ilyen </w:t>
+      </w:r>
+      <w:r>
+        <w:rPr>
+          <w:rFonts w:ascii="Times New Roman" w:hAnsi="Times New Roman" w:cs="Times New Roman"/>
+          <w:sz w:val="24"/>
+          <w:szCs w:val="24"/>
+        </w:rPr>
+        <w:t xml:space="preserve">elemekből áll, amit egy-egy projectből emeltem át, miután a </w:t>
+      </w:r>
+      <w:r>
+        <w:rPr>
+          <w:rFonts w:ascii="Times New Roman" w:hAnsi="Times New Roman" w:cs="Times New Roman"/>
+          <w:sz w:val="24"/>
+          <w:szCs w:val="24"/>
+        </w:rPr>
+        <w:t>problémát fixáltam és minden az elvárt módon működött.</w:t>
+      </w:r>
+      <w:r>
+        <w:rPr>
+          <w:rFonts w:ascii="Times New Roman" w:hAnsi="Times New Roman" w:cs="Times New Roman"/>
+          <w:sz w:val="24"/>
+          <w:szCs w:val="24"/>
+        </w:rPr>
+        <w:t xml:space="preserve"> Fontos volt sok esetben „átlapoznom” az Android hivatalos dokumentációját a hibafeltárással kapcsolatban, de az Android Studio IDE is sokat segített a helyes megoldás rávezetésében a debuggolás közben.</w:t>
+      </w:r>
+      <w:r>
+        <w:rPr>
+          <w:rFonts w:ascii="Times New Roman" w:hAnsi="Times New Roman" w:cs="Times New Roman"/>
+          <w:sz w:val="24"/>
+          <w:szCs w:val="24"/>
+        </w:rPr>
+        <w:t xml:space="preserve"> Mindezeknek köszönheti az applikáció a jelenlegi hibamentes működését, és természetesen az én fejlődésemet is nagy mértékben elősegítette</w:t>
+      </w:r>
+      <w:r>
+        <w:rPr>
+          <w:rFonts w:ascii="Times New Roman" w:hAnsi="Times New Roman" w:cs="Times New Roman"/>
+          <w:sz w:val="24"/>
+          <w:szCs w:val="24"/>
+        </w:rPr>
+        <w:t>.</w:t>
+      </w:r>
+    </w:p>
+    <w:p>
+      <w:pPr>
+        <w:spacing w:after="120" w:line="360" w:lineRule="auto"/>
+        <w:ind w:firstLine="851"/>
+        <w:jc w:val="both"/>
+        <w:rPr>
+          <w:rFonts w:ascii="Times New Roman" w:hAnsi="Times New Roman" w:cs="Times New Roman"/>
+          <w:sz w:val="24"/>
+          <w:szCs w:val="24"/>
+        </w:rPr>
+      </w:pPr>
+      <w:r>
+        <w:rPr>
+          <w:rFonts w:ascii="Times New Roman" w:hAnsi="Times New Roman" w:cs="Times New Roman"/>
+          <w:sz w:val="24"/>
+          <w:szCs w:val="24"/>
+        </w:rPr>
+        <w:lastRenderedPageBreak/>
+        <w:t xml:space="preserve">A szakdolgozatom készítése közben rengeteg pozitív impulzus és </w:t>
+      </w:r>
+      <w:r>
+        <w:rPr>
+          <w:rFonts w:ascii="Times New Roman" w:hAnsi="Times New Roman" w:cs="Times New Roman"/>
+          <w:sz w:val="24"/>
+          <w:szCs w:val="24"/>
+        </w:rPr>
+        <w:t>ugyan</w:t>
+      </w:r>
+      <w:r>
+        <w:rPr>
+          <w:rFonts w:ascii="Times New Roman" w:hAnsi="Times New Roman" w:cs="Times New Roman"/>
+          <w:sz w:val="24"/>
+          <w:szCs w:val="24"/>
+        </w:rPr>
+        <w:t>an</w:t>
+      </w:r>
+      <w:r>
+        <w:rPr>
+          <w:rFonts w:ascii="Times New Roman" w:hAnsi="Times New Roman" w:cs="Times New Roman"/>
+          <w:sz w:val="24"/>
+          <w:szCs w:val="24"/>
+        </w:rPr>
+        <w:t>nyi szakmai fejlődés is ért engem</w:t>
+      </w:r>
+      <w:r>
+        <w:rPr>
+          <w:rFonts w:ascii="Times New Roman" w:hAnsi="Times New Roman" w:cs="Times New Roman"/>
+          <w:sz w:val="24"/>
+          <w:szCs w:val="24"/>
+        </w:rPr>
+        <w:t>, amit egy nagyon fontos hasznának tartottam és jelenleg is tartok a</w:t>
+      </w:r>
+      <w:r>
+        <w:rPr>
+          <w:rFonts w:ascii="Times New Roman" w:hAnsi="Times New Roman" w:cs="Times New Roman"/>
+          <w:sz w:val="24"/>
+          <w:szCs w:val="24"/>
+        </w:rPr>
+        <w:t xml:space="preserve"> szakdolgozat</w:t>
+      </w:r>
+      <w:r>
+        <w:rPr>
+          <w:rFonts w:ascii="Times New Roman" w:hAnsi="Times New Roman" w:cs="Times New Roman"/>
+          <w:sz w:val="24"/>
+          <w:szCs w:val="24"/>
+        </w:rPr>
+        <w:t>ok</w:t>
+      </w:r>
+      <w:r>
+        <w:rPr>
+          <w:rFonts w:ascii="Times New Roman" w:hAnsi="Times New Roman" w:cs="Times New Roman"/>
+          <w:sz w:val="24"/>
+          <w:szCs w:val="24"/>
+        </w:rPr>
+        <w:t>nak</w:t>
+      </w:r>
+      <w:r>
+        <w:rPr>
+          <w:rFonts w:ascii="Times New Roman" w:hAnsi="Times New Roman" w:cs="Times New Roman"/>
+          <w:sz w:val="24"/>
+          <w:szCs w:val="24"/>
+        </w:rPr>
+        <w:t xml:space="preserve">. </w:t>
+      </w:r>
+      <w:r>
+        <w:rPr>
+          <w:rFonts w:ascii="Times New Roman" w:hAnsi="Times New Roman" w:cs="Times New Roman"/>
+          <w:sz w:val="24"/>
+          <w:szCs w:val="24"/>
+        </w:rPr>
         <w:t xml:space="preserve">Mivel </w:t>
       </w:r>
-      <w:proofErr w:type="spellStart"/>
-      <w:r>
-        <w:rPr>
-          <w:rFonts w:ascii="Times New Roman" w:hAnsi="Times New Roman" w:cs="Times New Roman"/>
-          <w:sz w:val="24"/>
-          <w:szCs w:val="24"/>
-        </w:rPr>
-        <w:t>ambíciózus</w:t>
-      </w:r>
-      <w:proofErr w:type="spellEnd"/>
+      <w:r>
+        <w:rPr>
+          <w:rFonts w:ascii="Times New Roman" w:hAnsi="Times New Roman" w:cs="Times New Roman"/>
+          <w:sz w:val="24"/>
+          <w:szCs w:val="24"/>
+        </w:rPr>
+        <w:t xml:space="preserve">egy </w:t>
+      </w:r>
+      <w:r>
+        <w:rPr>
+          <w:rFonts w:ascii="Times New Roman" w:hAnsi="Times New Roman" w:cs="Times New Roman"/>
+          <w:sz w:val="24"/>
+          <w:szCs w:val="24"/>
+        </w:rPr>
+        <w:t>ambiciózus</w:t>
+      </w:r>
       <w:r>
         <w:rPr>
           <w:rFonts w:ascii="Times New Roman" w:hAnsi="Times New Roman" w:cs="Times New Roman"/>
@@ -15728,7 +16490,23 @@
           <w:sz w:val="24"/>
           <w:szCs w:val="24"/>
         </w:rPr>
-        <w:t xml:space="preserve">céltudatos személyként ismerem magam, így egy csomó szorgalmat és kutatómunkát beleáldoztam a programba, amit pozitív élményként írnék le, ugyanis </w:t>
+        <w:t xml:space="preserve">céltudatos személyként ismerem magam, így egy csomó szorgalmat és kutatómunkát </w:t>
+      </w:r>
+      <w:r>
+        <w:rPr>
+          <w:rFonts w:ascii="Times New Roman" w:hAnsi="Times New Roman" w:cs="Times New Roman"/>
+          <w:sz w:val="24"/>
+          <w:szCs w:val="24"/>
+        </w:rPr>
+        <w:t>sikerült beleáldoznom</w:t>
+      </w:r>
+      <w:r>
+        <w:rPr>
+          <w:rFonts w:ascii="Times New Roman" w:hAnsi="Times New Roman" w:cs="Times New Roman"/>
+          <w:sz w:val="24"/>
+          <w:szCs w:val="24"/>
+        </w:rPr>
+        <w:t xml:space="preserve"> a programba, amit pozitív élményként írnék le, ugyanis </w:t>
       </w:r>
       <w:r>
         <w:rPr>
@@ -15786,11 +16564,198 @@
         </w:rPr>
         <w:t xml:space="preserve"> </w:t>
       </w:r>
-      <w:bookmarkStart w:id="23" w:name="_GoBack"/>
-      <w:bookmarkEnd w:id="23"/>
+      <w:r>
+        <w:rPr>
+          <w:rFonts w:ascii="Times New Roman" w:hAnsi="Times New Roman" w:cs="Times New Roman"/>
+          <w:sz w:val="24"/>
+          <w:szCs w:val="24"/>
+        </w:rPr>
+        <w:t xml:space="preserve">Megtanultam </w:t>
+      </w:r>
+      <w:r>
+        <w:rPr>
+          <w:rFonts w:ascii="Times New Roman" w:hAnsi="Times New Roman" w:cs="Times New Roman"/>
+          <w:sz w:val="24"/>
+          <w:szCs w:val="24"/>
+        </w:rPr>
+        <w:t xml:space="preserve">azt a fontos dolgot is, hogy a fejlesztésnél a megoldásokat hol </w:t>
+      </w:r>
+      <w:r>
+        <w:rPr>
+          <w:rFonts w:ascii="Times New Roman" w:hAnsi="Times New Roman" w:cs="Times New Roman"/>
+          <w:sz w:val="24"/>
+          <w:szCs w:val="24"/>
+        </w:rPr>
+        <w:t>kell keresni, hogyan vezessem rá magam</w:t>
+      </w:r>
+      <w:r>
+        <w:rPr>
+          <w:rFonts w:ascii="Times New Roman" w:hAnsi="Times New Roman" w:cs="Times New Roman"/>
+          <w:sz w:val="24"/>
+          <w:szCs w:val="24"/>
+        </w:rPr>
+        <w:t xml:space="preserve"> a sikeres válaszra. Alapból ezt tartom </w:t>
+      </w:r>
+      <w:r>
+        <w:rPr>
+          <w:rFonts w:ascii="Times New Roman" w:hAnsi="Times New Roman" w:cs="Times New Roman"/>
+          <w:sz w:val="24"/>
+          <w:szCs w:val="24"/>
+        </w:rPr>
+        <w:t>az szoftverfejlesztői</w:t>
+      </w:r>
+      <w:r>
+        <w:rPr>
+          <w:rFonts w:ascii="Times New Roman" w:hAnsi="Times New Roman" w:cs="Times New Roman"/>
+          <w:sz w:val="24"/>
+          <w:szCs w:val="24"/>
+        </w:rPr>
+        <w:t xml:space="preserve"> szakma alapjának.</w:t>
+      </w:r>
+      <w:r>
+        <w:rPr>
+          <w:rFonts w:ascii="Times New Roman" w:hAnsi="Times New Roman" w:cs="Times New Roman"/>
+          <w:sz w:val="24"/>
+          <w:szCs w:val="24"/>
+        </w:rPr>
+        <w:t xml:space="preserve"> Erre még ráépül a kreativitás és a türelem, ami egy nagyon fontos</w:t>
+      </w:r>
+      <w:r>
+        <w:rPr>
+          <w:rFonts w:ascii="Times New Roman" w:hAnsi="Times New Roman" w:cs="Times New Roman"/>
+          <w:sz w:val="24"/>
+          <w:szCs w:val="24"/>
+        </w:rPr>
+        <w:t xml:space="preserve"> tényező egy-egy hasonló fejlesztésnél.</w:t>
+      </w:r>
+    </w:p>
+    <w:p>
+      <w:pPr>
+        <w:spacing w:after="120" w:line="360" w:lineRule="auto"/>
+        <w:ind w:firstLine="851"/>
+        <w:jc w:val="both"/>
+        <w:rPr>
+          <w:rFonts w:ascii="Times New Roman" w:hAnsi="Times New Roman" w:cs="Times New Roman"/>
+          <w:sz w:val="24"/>
+          <w:szCs w:val="24"/>
+        </w:rPr>
+      </w:pPr>
+      <w:r>
+        <w:rPr>
+          <w:rFonts w:ascii="Times New Roman" w:hAnsi="Times New Roman" w:cs="Times New Roman"/>
+          <w:sz w:val="24"/>
+          <w:szCs w:val="24"/>
+        </w:rPr>
+        <w:t>Összességében nagy</w:t>
+      </w:r>
+      <w:r>
+        <w:rPr>
+          <w:rFonts w:ascii="Times New Roman" w:hAnsi="Times New Roman" w:cs="Times New Roman"/>
+          <w:sz w:val="24"/>
+          <w:szCs w:val="24"/>
+        </w:rPr>
+        <w:t xml:space="preserve"> örömmel szolgált számomra, hogy ezt az egészet végig csinálhattam, ugyanis</w:t>
+      </w:r>
+      <w:r>
+        <w:rPr>
+          <w:rFonts w:ascii="Times New Roman" w:hAnsi="Times New Roman" w:cs="Times New Roman"/>
+          <w:sz w:val="24"/>
+          <w:szCs w:val="24"/>
+        </w:rPr>
+        <w:t xml:space="preserve"> kiélhettem a kreativitásom mind témaválasztásban, mind az elkészítésben. Határtalan mozgástérrel rendelkeztem</w:t>
+      </w:r>
+      <w:r>
+        <w:rPr>
+          <w:rFonts w:ascii="Times New Roman" w:hAnsi="Times New Roman" w:cs="Times New Roman"/>
+          <w:sz w:val="24"/>
+          <w:szCs w:val="24"/>
+        </w:rPr>
+        <w:t xml:space="preserve"> a fejlesztést tekintve és úgy érzem </w:t>
+      </w:r>
+      <w:r>
+        <w:rPr>
+          <w:rFonts w:ascii="Times New Roman" w:hAnsi="Times New Roman" w:cs="Times New Roman"/>
+          <w:sz w:val="24"/>
+          <w:szCs w:val="24"/>
+        </w:rPr>
+        <w:t>mindent sikerült a programba belehelyeznem, amiről ennek a</w:t>
+      </w:r>
+      <w:r>
+        <w:rPr>
+          <w:rFonts w:ascii="Times New Roman" w:hAnsi="Times New Roman" w:cs="Times New Roman"/>
+          <w:sz w:val="24"/>
+          <w:szCs w:val="24"/>
+        </w:rPr>
+        <w:t xml:space="preserve">z alkalmazásnak szólnia kell. Sokat köszönhetek a támogató szavaknak, az építő jellegű </w:t>
+      </w:r>
+      <w:r>
+        <w:rPr>
+          <w:rFonts w:ascii="Times New Roman" w:hAnsi="Times New Roman" w:cs="Times New Roman"/>
+          <w:sz w:val="24"/>
+          <w:szCs w:val="24"/>
+        </w:rPr>
+        <w:t>kritikáknak, illetve a pozitív visszajelzéseknek egyaránt a fejlesztés során,</w:t>
+      </w:r>
+      <w:r>
+        <w:rPr>
+          <w:rFonts w:ascii="Times New Roman" w:hAnsi="Times New Roman" w:cs="Times New Roman"/>
+          <w:sz w:val="24"/>
+          <w:szCs w:val="24"/>
+        </w:rPr>
+        <w:t xml:space="preserve"> mind tanároktól, osztálytársaimtól, ismerőseimtől, családtagoktól, de </w:t>
+      </w:r>
+      <w:r>
+        <w:rPr>
+          <w:rFonts w:ascii="Times New Roman" w:hAnsi="Times New Roman" w:cs="Times New Roman"/>
+          <w:sz w:val="24"/>
+          <w:szCs w:val="24"/>
+        </w:rPr>
+        <w:t>legfőképp mentortanáromtól</w:t>
+      </w:r>
+      <w:r>
+        <w:rPr>
+          <w:rFonts w:ascii="Times New Roman" w:hAnsi="Times New Roman" w:cs="Times New Roman"/>
+          <w:sz w:val="24"/>
+          <w:szCs w:val="24"/>
+        </w:rPr>
+        <w:t xml:space="preserve">, aki </w:t>
+      </w:r>
+      <w:r>
+        <w:rPr>
+          <w:rFonts w:ascii="Times New Roman" w:hAnsi="Times New Roman" w:cs="Times New Roman"/>
+          <w:sz w:val="24"/>
+          <w:szCs w:val="24"/>
+        </w:rPr>
+        <w:t xml:space="preserve">segített meghatározni a fejlesztés ütemtervét és </w:t>
+      </w:r>
+      <w:r>
+        <w:rPr>
+          <w:rFonts w:ascii="Times New Roman" w:hAnsi="Times New Roman" w:cs="Times New Roman"/>
+          <w:sz w:val="24"/>
+          <w:szCs w:val="24"/>
+        </w:rPr>
+        <w:t>minden egyéb szakmai kérdés</w:t>
+      </w:r>
+      <w:r>
+        <w:rPr>
+          <w:rFonts w:ascii="Times New Roman" w:hAnsi="Times New Roman" w:cs="Times New Roman"/>
+          <w:sz w:val="24"/>
+          <w:szCs w:val="24"/>
+        </w:rPr>
+        <w:t xml:space="preserve">re választ </w:t>
+      </w:r>
+      <w:r>
+        <w:rPr>
+          <w:rFonts w:ascii="Times New Roman" w:hAnsi="Times New Roman" w:cs="Times New Roman"/>
+          <w:sz w:val="24"/>
+          <w:szCs w:val="24"/>
+        </w:rPr>
+        <w:t>tudott adni.</w:t>
+      </w:r>
     </w:p>
     <w:sectPr>
-      <w:headerReference w:type="first" r:id="rId33"/>
+      <w:headerReference w:type="default" r:id="rId33"/>
+      <w:headerReference w:type="first" r:id="rId34"/>
       <w:pgSz w:w="11906" w:h="16838"/>
       <w:pgMar w:top="1418" w:right="1418" w:bottom="1418" w:left="1418" w:header="709" w:footer="709" w:gutter="567"/>
       <w:pgNumType w:start="29"/>
@@ -16237,25 +17202,7 @@
         <w:sz w:val="24"/>
         <w:szCs w:val="24"/>
       </w:rPr>
-      <w:t xml:space="preserve">Nyírő Levente Gyula – </w:t>
-    </w:r>
-    <w:proofErr w:type="spellStart"/>
-    <w:r>
-      <w:rPr>
-        <w:rFonts w:ascii="Times New Roman" w:hAnsi="Times New Roman" w:cs="Times New Roman"/>
-        <w:sz w:val="24"/>
-        <w:szCs w:val="24"/>
-      </w:rPr>
-      <w:t>Light</w:t>
-    </w:r>
-    <w:proofErr w:type="spellEnd"/>
-    <w:r>
-      <w:rPr>
-        <w:rFonts w:ascii="Times New Roman" w:hAnsi="Times New Roman" w:cs="Times New Roman"/>
-        <w:sz w:val="24"/>
-        <w:szCs w:val="24"/>
-      </w:rPr>
-      <w:t xml:space="preserve"> Airlines</w:t>
+      <w:t>Nyírő Levente Gyula – Light Airlines</w:t>
     </w:r>
     <w:r>
       <w:rPr>
@@ -16333,25 +17280,7 @@
         <w:sz w:val="24"/>
         <w:szCs w:val="24"/>
       </w:rPr>
-      <w:t xml:space="preserve">Nyírő Levente Gyula – </w:t>
-    </w:r>
-    <w:proofErr w:type="spellStart"/>
-    <w:r>
-      <w:rPr>
-        <w:rFonts w:ascii="Times New Roman" w:hAnsi="Times New Roman" w:cs="Times New Roman"/>
-        <w:sz w:val="24"/>
-        <w:szCs w:val="24"/>
-      </w:rPr>
-      <w:t>Light</w:t>
-    </w:r>
-    <w:proofErr w:type="spellEnd"/>
-    <w:r>
-      <w:rPr>
-        <w:rFonts w:ascii="Times New Roman" w:hAnsi="Times New Roman" w:cs="Times New Roman"/>
-        <w:sz w:val="24"/>
-        <w:szCs w:val="24"/>
-      </w:rPr>
-      <w:t xml:space="preserve"> Airlines</w:t>
+      <w:t>Nyírő Levente Gyula – Light Airlines</w:t>
     </w:r>
     <w:r>
       <w:rPr>
@@ -16432,25 +17361,85 @@
         <w:sz w:val="24"/>
         <w:szCs w:val="24"/>
       </w:rPr>
-      <w:t xml:space="preserve">Nyírő Levente Gyula – </w:t>
+      <w:t>Nyírő Levente Gyula – Light Airlines</w:t>
     </w:r>
-    <w:proofErr w:type="spellStart"/>
     <w:r>
       <w:rPr>
         <w:rFonts w:ascii="Times New Roman" w:hAnsi="Times New Roman" w:cs="Times New Roman"/>
         <w:sz w:val="24"/>
         <w:szCs w:val="24"/>
       </w:rPr>
-      <w:t>Light</w:t>
+      <w:tab/>
     </w:r>
-    <w:proofErr w:type="spellEnd"/>
     <w:r>
       <w:rPr>
         <w:rFonts w:ascii="Times New Roman" w:hAnsi="Times New Roman" w:cs="Times New Roman"/>
         <w:sz w:val="24"/>
         <w:szCs w:val="24"/>
       </w:rPr>
-      <w:t xml:space="preserve"> Airlines</w:t>
+      <w:tab/>
+    </w:r>
+    <w:r>
+      <w:rPr>
+        <w:rFonts w:ascii="Times New Roman" w:hAnsi="Times New Roman" w:cs="Times New Roman"/>
+        <w:sz w:val="24"/>
+        <w:szCs w:val="24"/>
+      </w:rPr>
+      <w:tab/>
+    </w:r>
+    <w:r>
+      <w:rPr>
+        <w:rFonts w:ascii="Times New Roman" w:hAnsi="Times New Roman" w:cs="Times New Roman"/>
+        <w:sz w:val="24"/>
+        <w:szCs w:val="24"/>
+      </w:rPr>
+      <w:tab/>
+    </w:r>
+    <w:r>
+      <w:rPr>
+        <w:rFonts w:ascii="Times New Roman" w:hAnsi="Times New Roman" w:cs="Times New Roman"/>
+        <w:sz w:val="24"/>
+        <w:szCs w:val="24"/>
+      </w:rPr>
+      <w:tab/>
+      <w:t xml:space="preserve">           Összegzés</w:t>
+    </w:r>
+  </w:p>
+  <w:p>
+    <w:pPr>
+      <w:pStyle w:val="lfej"/>
+    </w:pPr>
+  </w:p>
+</w:hdr>
+</file>
+
+<file path=word/header14.xml><?xml version="1.0" encoding="utf-8"?>
+<w:hdr xmlns:wpc="http://schemas.microsoft.com/office/word/2010/wordprocessingCanvas" xmlns:cx="http://schemas.microsoft.com/office/drawing/2014/chartex" xmlns:cx1="http://schemas.microsoft.com/office/drawing/2015/9/8/chartex" xmlns:cx2="http://schemas.microsoft.com/office/drawing/2015/10/21/chartex" xmlns:cx3="http://schemas.microsoft.com/office/drawing/2016/5/9/chartex" xmlns:cx4="http://schemas.microsoft.com/office/drawing/2016/5/10/chartex" xmlns:cx5="http://schemas.microsoft.com/office/drawing/2016/5/11/chartex" xmlns:cx6="http://schemas.microsoft.com/office/drawing/2016/5/12/chartex" xmlns:cx7="http://schemas.microsoft.com/office/drawing/2016/5/13/chartex" xmlns:cx8="http://schemas.microsoft.com/office/drawing/2016/5/14/chartex" xmlns:mc="http://schemas.openxmlformats.org/markup-compatibility/2006" xmlns:aink="http://schemas.microsoft.com/office/drawing/2016/ink" xmlns:am3d="http://schemas.microsoft.com/office/drawing/2017/model3d" xmlns:o="urn:schemas-microsoft-com:office:office" xmlns:r="http://schemas.openxmlformats.org/officeDocument/2006/relationships" xmlns:m="http://schemas.openxmlformats.org/officeDocument/2006/math" xmlns:v="urn:schemas-microsoft-com:vml" xmlns:wp14="http://schemas.microsoft.com/office/word/2010/wordprocessingDrawing" xmlns:wp="http://schemas.openxmlformats.org/drawingml/2006/wordprocessingDrawing" xmlns:w10="urn:schemas-microsoft-com:office:word" xmlns:w="http://schemas.openxmlformats.org/wordprocessingml/2006/main" xmlns:w14="http://schemas.microsoft.com/office/word/2010/wordml" xmlns:w15="http://schemas.microsoft.com/office/word/2012/wordml" xmlns:w16cid="http://schemas.microsoft.com/office/word/2016/wordml/cid" xmlns:w16se="http://schemas.microsoft.com/office/word/2015/wordml/symex" xmlns:wpg="http://schemas.microsoft.com/office/word/2010/wordprocessingGroup" xmlns:wpi="http://schemas.microsoft.com/office/word/2010/wordprocessingInk" xmlns:wne="http://schemas.microsoft.com/office/word/2006/wordml" xmlns:wps="http://schemas.microsoft.com/office/word/2010/wordprocessingShape" mc:Ignorable="w14 w15 w16se w16cid wp14">
+  <w:p>
+    <w:pPr>
+      <w:pBdr>
+        <w:bottom w:val="single" w:sz="4" w:space="1" w:color="auto"/>
+      </w:pBdr>
+      <w:tabs>
+        <w:tab w:val="left" w:pos="2835"/>
+        <w:tab w:val="left" w:pos="3119"/>
+        <w:tab w:val="left" w:pos="3402"/>
+        <w:tab w:val="left" w:pos="3686"/>
+      </w:tabs>
+      <w:spacing w:after="0"/>
+      <w:rPr>
+        <w:rFonts w:ascii="Times New Roman" w:hAnsi="Times New Roman" w:cs="Times New Roman"/>
+        <w:sz w:val="24"/>
+        <w:szCs w:val="24"/>
+      </w:rPr>
+    </w:pPr>
+    <w:r>
+      <w:rPr>
+        <w:rFonts w:ascii="Times New Roman" w:hAnsi="Times New Roman" w:cs="Times New Roman"/>
+        <w:sz w:val="24"/>
+        <w:szCs w:val="24"/>
+      </w:rPr>
+      <w:t>Nyírő Levente Gyula – Light Airlines</w:t>
     </w:r>
     <w:r>
       <w:rPr>
@@ -16649,25 +17638,7 @@
         <w:sz w:val="24"/>
         <w:szCs w:val="24"/>
       </w:rPr>
-      <w:t xml:space="preserve">Nyírő Levente Gyula – </w:t>
-    </w:r>
-    <w:proofErr w:type="spellStart"/>
-    <w:r>
-      <w:rPr>
-        <w:rFonts w:ascii="Times New Roman" w:hAnsi="Times New Roman" w:cs="Times New Roman"/>
-        <w:sz w:val="24"/>
-        <w:szCs w:val="24"/>
-      </w:rPr>
-      <w:t>Light</w:t>
-    </w:r>
-    <w:proofErr w:type="spellEnd"/>
-    <w:r>
-      <w:rPr>
-        <w:rFonts w:ascii="Times New Roman" w:hAnsi="Times New Roman" w:cs="Times New Roman"/>
-        <w:sz w:val="24"/>
-        <w:szCs w:val="24"/>
-      </w:rPr>
-      <w:t xml:space="preserve"> Airlines</w:t>
+      <w:t>Nyírő Levente Gyula – Light Airlines</w:t>
     </w:r>
     <w:r>
       <w:rPr>
@@ -16971,25 +17942,7 @@
         <w:sz w:val="24"/>
         <w:szCs w:val="24"/>
       </w:rPr>
-      <w:t xml:space="preserve">Nyírő Levente Gyula – </w:t>
-    </w:r>
-    <w:proofErr w:type="spellStart"/>
-    <w:r>
-      <w:rPr>
-        <w:rFonts w:ascii="Times New Roman" w:hAnsi="Times New Roman" w:cs="Times New Roman"/>
-        <w:sz w:val="24"/>
-        <w:szCs w:val="24"/>
-      </w:rPr>
-      <w:t>Light</w:t>
-    </w:r>
-    <w:proofErr w:type="spellEnd"/>
-    <w:r>
-      <w:rPr>
-        <w:rFonts w:ascii="Times New Roman" w:hAnsi="Times New Roman" w:cs="Times New Roman"/>
-        <w:sz w:val="24"/>
-        <w:szCs w:val="24"/>
-      </w:rPr>
-      <w:t xml:space="preserve"> Airlines</w:t>
+      <w:t>Nyírő Levente Gyula – Light Airlines</w:t>
     </w:r>
     <w:r>
       <w:rPr>
@@ -17661,6 +18614,7 @@
     <w:lsdException w:name="HTML Sample" w:semiHidden="1" w:unhideWhenUsed="1"/>
     <w:lsdException w:name="HTML Typewriter" w:semiHidden="1" w:unhideWhenUsed="1"/>
     <w:lsdException w:name="HTML Variable" w:semiHidden="1" w:unhideWhenUsed="1"/>
+    <w:lsdException w:name="Normal Table" w:semiHidden="1" w:unhideWhenUsed="1"/>
     <w:lsdException w:name="annotation subject" w:semiHidden="1" w:unhideWhenUsed="1"/>
     <w:lsdException w:name="No List" w:semiHidden="1" w:unhideWhenUsed="1"/>
     <w:lsdException w:name="Outline List 1" w:semiHidden="1" w:unhideWhenUsed="1"/>
@@ -17703,8 +18657,11 @@
     <w:lsdException w:name="Table Contemporary" w:semiHidden="1" w:unhideWhenUsed="1"/>
     <w:lsdException w:name="Table Elegant" w:semiHidden="1" w:unhideWhenUsed="1"/>
     <w:lsdException w:name="Table Professional" w:semiHidden="1" w:unhideWhenUsed="1"/>
+    <w:lsdException w:name="Table Subtle 1" w:semiHidden="1" w:unhideWhenUsed="1"/>
     <w:lsdException w:name="Table Subtle 2" w:semiHidden="1" w:unhideWhenUsed="1"/>
     <w:lsdException w:name="Table Web 1" w:semiHidden="1" w:unhideWhenUsed="1"/>
+    <w:lsdException w:name="Table Web 2" w:semiHidden="1" w:unhideWhenUsed="1"/>
+    <w:lsdException w:name="Table Web 3" w:semiHidden="1" w:unhideWhenUsed="1"/>
     <w:lsdException w:name="Balloon Text" w:semiHidden="1" w:unhideWhenUsed="1"/>
     <w:lsdException w:name="Table Grid" w:uiPriority="39"/>
     <w:lsdException w:name="Table Theme" w:semiHidden="1" w:unhideWhenUsed="1"/>
@@ -18001,7 +18958,6 @@
   <w:style w:type="character" w:default="1" w:styleId="Bekezdsalapbettpusa">
     <w:name w:val="Default Paragraph Font"/>
     <w:uiPriority w:val="1"/>
-    <w:semiHidden/>
     <w:unhideWhenUsed/>
   </w:style>
   <w:style w:type="table" w:default="1" w:styleId="Normltblzat">
@@ -18554,18 +19510,18 @@
 </file>
 
 <file path=customXml/item1.xml><?xml version="1.0" encoding="utf-8"?>
-<p:properties xmlns:p="http://schemas.microsoft.com/office/2006/metadata/properties" xmlns:xsi="http://www.w3.org/2001/XMLSchema-instance" xmlns:pc="http://schemas.microsoft.com/office/infopath/2007/PartnerControls">
-  <documentManagement/>
-</p:properties>
-</file>
-
-<file path=customXml/item2.xml><?xml version="1.0" encoding="utf-8"?>
 <?mso-contentType ?>
 <FormTemplates xmlns="http://schemas.microsoft.com/sharepoint/v3/contenttype/forms">
   <Display>DocumentLibraryForm</Display>
   <Edit>DocumentLibraryForm</Edit>
   <New>DocumentLibraryForm</New>
 </FormTemplates>
+</file>
+
+<file path=customXml/item2.xml><?xml version="1.0" encoding="utf-8"?>
+<p:properties xmlns:p="http://schemas.microsoft.com/office/2006/metadata/properties" xmlns:xsi="http://www.w3.org/2001/XMLSchema-instance" xmlns:pc="http://schemas.microsoft.com/office/infopath/2007/PartnerControls">
+  <documentManagement/>
+</p:properties>
 </file>
 
 <file path=customXml/item3.xml><?xml version="1.0" encoding="utf-8"?>
@@ -18723,18 +19679,18 @@
 </file>
 
 <file path=customXml/itemProps1.xml><?xml version="1.0" encoding="utf-8"?>
-<ds:datastoreItem xmlns:ds="http://schemas.openxmlformats.org/officeDocument/2006/customXml" ds:itemID="{7C82884F-CC40-49CA-8068-22D68015E27F}">
+<ds:datastoreItem xmlns:ds="http://schemas.openxmlformats.org/officeDocument/2006/customXml" ds:itemID="{5E337DA0-765B-4851-96F7-E2DCF046C989}">
   <ds:schemaRefs>
-    <ds:schemaRef ds:uri="http://schemas.microsoft.com/office/2006/metadata/properties"/>
-    <ds:schemaRef ds:uri="http://schemas.microsoft.com/office/infopath/2007/PartnerControls"/>
+    <ds:schemaRef ds:uri="http://schemas.microsoft.com/sharepoint/v3/contenttype/forms"/>
   </ds:schemaRefs>
 </ds:datastoreItem>
 </file>
 
 <file path=customXml/itemProps2.xml><?xml version="1.0" encoding="utf-8"?>
-<ds:datastoreItem xmlns:ds="http://schemas.openxmlformats.org/officeDocument/2006/customXml" ds:itemID="{5E337DA0-765B-4851-96F7-E2DCF046C989}">
+<ds:datastoreItem xmlns:ds="http://schemas.openxmlformats.org/officeDocument/2006/customXml" ds:itemID="{7C82884F-CC40-49CA-8068-22D68015E27F}">
   <ds:schemaRefs>
-    <ds:schemaRef ds:uri="http://schemas.microsoft.com/sharepoint/v3/contenttype/forms"/>
+    <ds:schemaRef ds:uri="http://schemas.microsoft.com/office/2006/metadata/properties"/>
+    <ds:schemaRef ds:uri="http://schemas.microsoft.com/office/infopath/2007/PartnerControls"/>
   </ds:schemaRefs>
 </ds:datastoreItem>
 </file>
@@ -18758,7 +19714,7 @@
 </file>
 
 <file path=customXml/itemProps4.xml><?xml version="1.0" encoding="utf-8"?>
-<ds:datastoreItem xmlns:ds="http://schemas.openxmlformats.org/officeDocument/2006/customXml" ds:itemID="{B947603E-3636-452E-BFE6-1159D8EEBA65}">
+<ds:datastoreItem xmlns:ds="http://schemas.openxmlformats.org/officeDocument/2006/customXml" ds:itemID="{938FCF7A-DBE9-4E02-9722-FB1845528FE6}">
   <ds:schemaRefs>
     <ds:schemaRef ds:uri="http://schemas.openxmlformats.org/officeDocument/2006/bibliography"/>
   </ds:schemaRefs>

</xml_diff>